<commit_message>
Technical Documents have been updated
</commit_message>
<xml_diff>
--- a/Technical Documents.docx
+++ b/Technical Documents.docx
@@ -6,13 +6,8 @@
       <w:pPr>
         <w:pStyle w:val="Title"/>
       </w:pPr>
-      <w:proofErr w:type="spellStart"/>
-      <w:r>
-        <w:t>ScrumBuddies</w:t>
-      </w:r>
-      <w:proofErr w:type="spellEnd"/>
-      <w:r>
-        <w:t xml:space="preserve"> – [Sustainability Game]</w:t>
+      <w:r>
+        <w:t>ScrumBuddies – [Sustainability Game]</w:t>
       </w:r>
     </w:p>
     <w:p/>
@@ -42,23 +37,1109 @@
     </w:p>
     <w:p>
       <w:r>
+        <w:t>Below is the structure of [Sustainability Game], with all of the most significant files and folders displayed:</w:t>
+      </w:r>
+    </w:p>
+    <w:p>
+      <w:pPr>
+        <w:pStyle w:val="NoSpacing"/>
+      </w:pPr>
+      <w:r>
+        <w:t>/Sustainability-Game</w:t>
+      </w:r>
+    </w:p>
+    <w:p>
+      <w:pPr>
+        <w:pStyle w:val="NoSpacing"/>
+      </w:pPr>
+      <w:r>
+        <w:tab/>
+        <w:t>/members</w:t>
+      </w:r>
+    </w:p>
+    <w:p>
+      <w:pPr>
+        <w:pStyle w:val="NoSpacing"/>
+      </w:pPr>
+      <w:r>
+        <w:tab/>
+      </w:r>
+      <w:r>
+        <w:tab/>
+        <w:t>/</w:t>
+      </w:r>
+      <w:r>
+        <w:t>__</w:t>
+      </w:r>
+      <w:r>
+        <w:t>pycache</w:t>
+      </w:r>
+      <w:r>
+        <w:t>__</w:t>
+      </w:r>
+    </w:p>
+    <w:p>
+      <w:pPr>
+        <w:pStyle w:val="NoSpacing"/>
+      </w:pPr>
+      <w:r>
+        <w:tab/>
+      </w:r>
+      <w:r>
+        <w:tab/>
+        <w:t>/migrations</w:t>
+      </w:r>
+    </w:p>
+    <w:p>
+      <w:pPr>
+        <w:pStyle w:val="NoSpacing"/>
+      </w:pPr>
+      <w:r>
+        <w:tab/>
+      </w:r>
+      <w:r>
+        <w:tab/>
+      </w:r>
+      <w:r>
+        <w:tab/>
+        <w:t>/</w:t>
+      </w:r>
+      <w:r>
+        <w:t>__</w:t>
+      </w:r>
+      <w:r>
+        <w:t>pycache</w:t>
+      </w:r>
+      <w:r>
+        <w:t>__</w:t>
+      </w:r>
+    </w:p>
+    <w:p>
+      <w:pPr>
+        <w:pStyle w:val="NoSpacing"/>
+      </w:pPr>
+      <w:r>
+        <w:tab/>
+      </w:r>
+      <w:r>
+        <w:tab/>
+      </w:r>
+      <w:r>
+        <w:tab/>
+      </w:r>
+      <w:r>
+        <w:t>__init__.py</w:t>
+      </w:r>
+    </w:p>
+    <w:p>
+      <w:pPr>
+        <w:pStyle w:val="NoSpacing"/>
+      </w:pPr>
+      <w:r>
+        <w:tab/>
+      </w:r>
+      <w:r>
+        <w:tab/>
+      </w:r>
+      <w:r>
+        <w:tab/>
+        <w:t>0001_initial.py</w:t>
+      </w:r>
+    </w:p>
+    <w:p>
+      <w:pPr>
+        <w:pStyle w:val="NoSpacing"/>
+      </w:pPr>
+      <w:r>
+        <w:tab/>
+      </w:r>
+      <w:r>
+        <w:tab/>
+      </w:r>
+      <w:r>
+        <w:tab/>
+        <w:t>0002_profile_points.py</w:t>
+      </w:r>
+    </w:p>
+    <w:p>
+      <w:pPr>
+        <w:pStyle w:val="NoSpacing"/>
+      </w:pPr>
+      <w:r>
+        <w:tab/>
+      </w:r>
+      <w:r>
+        <w:tab/>
+      </w:r>
+      <w:r>
+        <w:tab/>
+        <w:t>0003_profile_completed_tasks.py</w:t>
+      </w:r>
+    </w:p>
+    <w:p>
+      <w:pPr>
+        <w:pStyle w:val="NoSpacing"/>
+      </w:pPr>
+      <w:r>
+        <w:tab/>
+      </w:r>
+      <w:r>
+        <w:tab/>
+      </w:r>
+      <w:r>
+        <w:tab/>
+      </w:r>
+      <w:r>
+        <w:t>000</w:t>
+      </w:r>
+      <w:r>
+        <w:t>4_alter</w:t>
+      </w:r>
+      <w:r>
+        <w:t>_profile_completed_tasks.py</w:t>
+      </w:r>
+    </w:p>
+    <w:p>
+      <w:pPr>
+        <w:pStyle w:val="NoSpacing"/>
+      </w:pPr>
+      <w:r>
+        <w:tab/>
+      </w:r>
+      <w:r>
+        <w:tab/>
+      </w:r>
+      <w:r>
+        <w:tab/>
+      </w:r>
+      <w:r>
+        <w:t>000</w:t>
+      </w:r>
+      <w:r>
+        <w:t>5</w:t>
+      </w:r>
+      <w:r>
+        <w:t>_</w:t>
+      </w:r>
+      <w:r>
+        <w:t>remove</w:t>
+      </w:r>
+      <w:r>
+        <w:t>_profile_completed_tasks.py</w:t>
+      </w:r>
+    </w:p>
+    <w:p>
+      <w:pPr>
+        <w:pStyle w:val="NoSpacing"/>
+      </w:pPr>
+      <w:r>
+        <w:tab/>
+      </w:r>
+      <w:r>
+        <w:tab/>
+        <w:t>/templates</w:t>
+      </w:r>
+    </w:p>
+    <w:p>
+      <w:pPr>
+        <w:pStyle w:val="NoSpacing"/>
+      </w:pPr>
+      <w:r>
+        <w:tab/>
+      </w:r>
+      <w:r>
+        <w:tab/>
+      </w:r>
+      <w:r>
+        <w:tab/>
+        <w:t>delete.html</w:t>
+      </w:r>
+    </w:p>
+    <w:p>
+      <w:pPr>
+        <w:pStyle w:val="NoSpacing"/>
+      </w:pPr>
+      <w:r>
+        <w:tab/>
+      </w:r>
+      <w:r>
+        <w:tab/>
+      </w:r>
+      <w:r>
+        <w:tab/>
+        <w:t>login.html</w:t>
+      </w:r>
+    </w:p>
+    <w:p>
+      <w:pPr>
+        <w:pStyle w:val="NoSpacing"/>
+      </w:pPr>
+      <w:r>
+        <w:tab/>
+      </w:r>
+      <w:r>
+        <w:tab/>
+      </w:r>
+      <w:r>
+        <w:tab/>
+        <w:t>privacy_policy.html</w:t>
+      </w:r>
+    </w:p>
+    <w:p>
+      <w:pPr>
+        <w:pStyle w:val="NoSpacing"/>
+      </w:pPr>
+      <w:r>
+        <w:tab/>
+      </w:r>
+      <w:r>
+        <w:tab/>
+      </w:r>
+      <w:r>
+        <w:tab/>
+        <w:t>profile.html</w:t>
+      </w:r>
+    </w:p>
+    <w:p>
+      <w:pPr>
+        <w:pStyle w:val="NoSpacing"/>
+      </w:pPr>
+      <w:r>
+        <w:tab/>
+      </w:r>
+      <w:r>
+        <w:tab/>
+      </w:r>
+      <w:r>
+        <w:tab/>
+        <w:t>register.html</w:t>
+      </w:r>
+    </w:p>
+    <w:p>
+      <w:pPr>
+        <w:pStyle w:val="NoSpacing"/>
+      </w:pPr>
+      <w:r>
+        <w:tab/>
+      </w:r>
+      <w:r>
+        <w:tab/>
+      </w:r>
+      <w:r>
+        <w:tab/>
+        <w:t>update_password.html</w:t>
+      </w:r>
+    </w:p>
+    <w:p>
+      <w:pPr>
+        <w:pStyle w:val="NoSpacing"/>
+      </w:pPr>
+      <w:r>
+        <w:tab/>
+      </w:r>
+      <w:r>
+        <w:tab/>
+      </w:r>
+      <w:r>
+        <w:tab/>
+        <w:t>update_user.html</w:t>
+      </w:r>
+    </w:p>
+    <w:p>
+      <w:pPr>
+        <w:pStyle w:val="NoSpacing"/>
+      </w:pPr>
+      <w:r>
+        <w:tab/>
+      </w:r>
+      <w:r>
+        <w:tab/>
+        <w:t>__init__.py</w:t>
+      </w:r>
+    </w:p>
+    <w:p>
+      <w:pPr>
+        <w:pStyle w:val="NoSpacing"/>
+      </w:pPr>
+      <w:r>
+        <w:tab/>
+      </w:r>
+      <w:r>
+        <w:tab/>
+        <w:t>admin.py</w:t>
+      </w:r>
+    </w:p>
+    <w:p>
+      <w:pPr>
+        <w:pStyle w:val="NoSpacing"/>
+      </w:pPr>
+      <w:r>
+        <w:tab/>
+      </w:r>
+      <w:r>
+        <w:tab/>
+        <w:t>apps.py</w:t>
+      </w:r>
+    </w:p>
+    <w:p>
+      <w:pPr>
+        <w:pStyle w:val="NoSpacing"/>
+      </w:pPr>
+      <w:r>
+        <w:tab/>
+      </w:r>
+      <w:r>
+        <w:tab/>
+        <w:t>forms.py</w:t>
+      </w:r>
+    </w:p>
+    <w:p>
+      <w:pPr>
+        <w:pStyle w:val="NoSpacing"/>
+      </w:pPr>
+      <w:r>
+        <w:tab/>
+      </w:r>
+      <w:r>
+        <w:tab/>
+        <w:t>models.py</w:t>
+      </w:r>
+    </w:p>
+    <w:p>
+      <w:pPr>
+        <w:pStyle w:val="NoSpacing"/>
+      </w:pPr>
+      <w:r>
+        <w:tab/>
+      </w:r>
+      <w:r>
+        <w:tab/>
+        <w:t>tests.py</w:t>
+      </w:r>
+    </w:p>
+    <w:p>
+      <w:pPr>
+        <w:pStyle w:val="NoSpacing"/>
+      </w:pPr>
+      <w:r>
+        <w:tab/>
+      </w:r>
+      <w:r>
+        <w:tab/>
+        <w:t>urls.py</w:t>
+      </w:r>
+    </w:p>
+    <w:p>
+      <w:pPr>
+        <w:pStyle w:val="NoSpacing"/>
+      </w:pPr>
+      <w:r>
+        <w:tab/>
+      </w:r>
+      <w:r>
+        <w:tab/>
+        <w:t>views.py</w:t>
+      </w:r>
+    </w:p>
+    <w:p>
+      <w:pPr>
+        <w:pStyle w:val="NoSpacing"/>
+      </w:pPr>
+      <w:r>
+        <w:tab/>
+        <w:t>/myEnv</w:t>
+      </w:r>
+    </w:p>
+    <w:p>
+      <w:pPr>
+        <w:pStyle w:val="NoSpacing"/>
+      </w:pPr>
+      <w:r>
+        <w:tab/>
+      </w:r>
+      <w:r>
+        <w:tab/>
+        <w:t>/Lib</w:t>
+      </w:r>
+    </w:p>
+    <w:p>
+      <w:pPr>
+        <w:pStyle w:val="NoSpacing"/>
+      </w:pPr>
+      <w:r>
+        <w:tab/>
+      </w:r>
+      <w:r>
+        <w:tab/>
+        <w:t>/Scripts</w:t>
+      </w:r>
+    </w:p>
+    <w:p>
+      <w:pPr>
+        <w:pStyle w:val="NoSpacing"/>
+      </w:pPr>
+      <w:r>
+        <w:tab/>
+      </w:r>
+      <w:r>
+        <w:tab/>
+        <w:t>pip-selfcheck.json</w:t>
+      </w:r>
+    </w:p>
+    <w:p>
+      <w:pPr>
+        <w:pStyle w:val="NoSpacing"/>
+      </w:pPr>
+      <w:r>
+        <w:tab/>
+      </w:r>
+      <w:r>
+        <w:tab/>
+        <w:t>pyvenv.cfg</w:t>
+      </w:r>
+    </w:p>
+    <w:p>
+      <w:pPr>
+        <w:pStyle w:val="NoSpacing"/>
+      </w:pPr>
+      <w:r>
+        <w:tab/>
+        <w:t>/ScrumBuddies</w:t>
+      </w:r>
+    </w:p>
+    <w:p>
+      <w:pPr>
+        <w:pStyle w:val="NoSpacing"/>
+      </w:pPr>
+      <w:r>
+        <w:tab/>
+      </w:r>
+      <w:r>
+        <w:tab/>
+        <w:t>/</w:t>
+      </w:r>
+      <w:r>
+        <w:t>__pycache__</w:t>
+      </w:r>
+    </w:p>
+    <w:p>
+      <w:pPr>
+        <w:pStyle w:val="NoSpacing"/>
+      </w:pPr>
+      <w:r>
+        <w:tab/>
+      </w:r>
+      <w:r>
+        <w:tab/>
+        <w:t>__init__.py</w:t>
+      </w:r>
+    </w:p>
+    <w:p>
+      <w:pPr>
+        <w:pStyle w:val="NoSpacing"/>
+      </w:pPr>
+      <w:r>
+        <w:tab/>
+      </w:r>
+      <w:r>
+        <w:tab/>
+        <w:t>asgi.py</w:t>
+      </w:r>
+    </w:p>
+    <w:p>
+      <w:pPr>
+        <w:pStyle w:val="NoSpacing"/>
+      </w:pPr>
+      <w:r>
+        <w:tab/>
+      </w:r>
+      <w:r>
+        <w:tab/>
+        <w:t>settings.py</w:t>
+      </w:r>
+    </w:p>
+    <w:p>
+      <w:pPr>
+        <w:pStyle w:val="NoSpacing"/>
+      </w:pPr>
+      <w:r>
+        <w:lastRenderedPageBreak/>
+        <w:tab/>
+      </w:r>
+      <w:r>
+        <w:tab/>
+        <w:t>urls.py</w:t>
+      </w:r>
+    </w:p>
+    <w:p>
+      <w:pPr>
+        <w:pStyle w:val="NoSpacing"/>
+      </w:pPr>
+      <w:r>
+        <w:tab/>
+      </w:r>
+      <w:r>
+        <w:tab/>
+        <w:t>wsgi.py</w:t>
+      </w:r>
+    </w:p>
+    <w:p>
+      <w:pPr>
+        <w:pStyle w:val="NoSpacing"/>
+      </w:pPr>
+      <w:r>
+        <w:tab/>
+        <w:t>/static</w:t>
+      </w:r>
+    </w:p>
+    <w:p>
+      <w:pPr>
+        <w:pStyle w:val="NoSpacing"/>
+      </w:pPr>
+      <w:r>
+        <w:tab/>
+      </w:r>
+      <w:r>
+        <w:tab/>
+        <w:t>/css</w:t>
+      </w:r>
+    </w:p>
+    <w:p>
+      <w:pPr>
+        <w:pStyle w:val="NoSpacing"/>
+      </w:pPr>
+      <w:r>
+        <w:tab/>
+      </w:r>
+      <w:r>
+        <w:tab/>
+        <w:t>/img</w:t>
+      </w:r>
+    </w:p>
+    <w:p>
+      <w:pPr>
+        <w:pStyle w:val="NoSpacing"/>
+      </w:pPr>
+      <w:r>
+        <w:tab/>
+        <w:t>/Sustain</w:t>
+      </w:r>
+    </w:p>
+    <w:p>
+      <w:pPr>
+        <w:pStyle w:val="NoSpacing"/>
+      </w:pPr>
+      <w:r>
+        <w:tab/>
+      </w:r>
+      <w:r>
+        <w:tab/>
+        <w:t>/__pycache__</w:t>
+      </w:r>
+    </w:p>
+    <w:p>
+      <w:pPr>
+        <w:pStyle w:val="NoSpacing"/>
+      </w:pPr>
+      <w:r>
+        <w:tab/>
+      </w:r>
+      <w:r>
+        <w:tab/>
+        <w:t>/migrations</w:t>
+      </w:r>
+    </w:p>
+    <w:p>
+      <w:pPr>
+        <w:pStyle w:val="NoSpacing"/>
+      </w:pPr>
+      <w:r>
+        <w:tab/>
+      </w:r>
+      <w:r>
+        <w:tab/>
+      </w:r>
+      <w:r>
+        <w:tab/>
+        <w:t>/__pycache__</w:t>
+      </w:r>
+    </w:p>
+    <w:p>
+      <w:pPr>
+        <w:pStyle w:val="NoSpacing"/>
+      </w:pPr>
+      <w:r>
+        <w:tab/>
+      </w:r>
+      <w:r>
+        <w:tab/>
+      </w:r>
+      <w:r>
+        <w:tab/>
+        <w:t>__init__.py</w:t>
+      </w:r>
+    </w:p>
+    <w:p>
+      <w:pPr>
+        <w:pStyle w:val="NoSpacing"/>
+      </w:pPr>
+      <w:r>
+        <w:tab/>
+      </w:r>
+      <w:r>
+        <w:tab/>
+        <w:t>/templates</w:t>
+      </w:r>
+    </w:p>
+    <w:p>
+      <w:pPr>
+        <w:pStyle w:val="NoSpacing"/>
+      </w:pPr>
+      <w:r>
+        <w:tab/>
+      </w:r>
+      <w:r>
+        <w:tab/>
+      </w:r>
+      <w:r>
+        <w:tab/>
+      </w:r>
+      <w:r>
+        <w:t>base</w:t>
+      </w:r>
+      <w:r>
+        <w:t>.html</w:t>
+      </w:r>
+    </w:p>
+    <w:p>
+      <w:pPr>
+        <w:pStyle w:val="NoSpacing"/>
+      </w:pPr>
+      <w:r>
+        <w:tab/>
+      </w:r>
+      <w:r>
+        <w:tab/>
+      </w:r>
+      <w:r>
+        <w:tab/>
+      </w:r>
+      <w:r>
+        <w:t>index</w:t>
+      </w:r>
+      <w:r>
+        <w:t>.html</w:t>
+      </w:r>
+    </w:p>
+    <w:p>
+      <w:pPr>
+        <w:pStyle w:val="NoSpacing"/>
+      </w:pPr>
+      <w:r>
+        <w:tab/>
+      </w:r>
+      <w:r>
+        <w:tab/>
+      </w:r>
+      <w:r>
+        <w:tab/>
+      </w:r>
+      <w:r>
+        <w:t>learning</w:t>
+      </w:r>
+      <w:r>
+        <w:t>.html</w:t>
+      </w:r>
+    </w:p>
+    <w:p>
+      <w:pPr>
+        <w:pStyle w:val="NoSpacing"/>
+      </w:pPr>
+      <w:r>
+        <w:tab/>
+      </w:r>
+      <w:r>
+        <w:tab/>
+      </w:r>
+      <w:r>
+        <w:tab/>
+      </w:r>
+      <w:r>
+        <w:t>navbar</w:t>
+      </w:r>
+      <w:r>
+        <w:t>.html</w:t>
+      </w:r>
+    </w:p>
+    <w:p>
+      <w:pPr>
+        <w:pStyle w:val="NoSpacing"/>
+      </w:pPr>
+      <w:r>
+        <w:tab/>
+      </w:r>
+      <w:r>
+        <w:tab/>
+        <w:t>__init__.py</w:t>
+      </w:r>
+    </w:p>
+    <w:p>
+      <w:pPr>
+        <w:pStyle w:val="NoSpacing"/>
+      </w:pPr>
+      <w:r>
+        <w:tab/>
+      </w:r>
+      <w:r>
+        <w:tab/>
+        <w:t>admin.py</w:t>
+      </w:r>
+    </w:p>
+    <w:p>
+      <w:pPr>
+        <w:pStyle w:val="NoSpacing"/>
+      </w:pPr>
+      <w:r>
+        <w:tab/>
+      </w:r>
+      <w:r>
+        <w:tab/>
+        <w:t>apps.py</w:t>
+      </w:r>
+    </w:p>
+    <w:p>
+      <w:pPr>
+        <w:pStyle w:val="NoSpacing"/>
+      </w:pPr>
+      <w:r>
+        <w:tab/>
+      </w:r>
+      <w:r>
+        <w:tab/>
+        <w:t>models.py</w:t>
+      </w:r>
+    </w:p>
+    <w:p>
+      <w:pPr>
+        <w:pStyle w:val="NoSpacing"/>
+      </w:pPr>
+      <w:r>
+        <w:tab/>
+      </w:r>
+      <w:r>
+        <w:tab/>
+        <w:t>tests.py</w:t>
+      </w:r>
+    </w:p>
+    <w:p>
+      <w:pPr>
+        <w:pStyle w:val="NoSpacing"/>
+      </w:pPr>
+      <w:r>
+        <w:tab/>
+      </w:r>
+      <w:r>
+        <w:tab/>
+        <w:t>urls.py</w:t>
+      </w:r>
+    </w:p>
+    <w:p>
+      <w:pPr>
+        <w:pStyle w:val="NoSpacing"/>
+      </w:pPr>
+      <w:r>
+        <w:tab/>
+      </w:r>
+      <w:r>
+        <w:tab/>
+        <w:t>views.py</w:t>
+      </w:r>
+    </w:p>
+    <w:p>
+      <w:pPr>
+        <w:pStyle w:val="NoSpacing"/>
+      </w:pPr>
+    </w:p>
+    <w:p>
+      <w:pPr>
+        <w:pStyle w:val="NoSpacing"/>
+      </w:pPr>
+      <w:r>
+        <w:tab/>
+        <w:t>/tasks</w:t>
+      </w:r>
+    </w:p>
+    <w:p>
+      <w:pPr>
+        <w:pStyle w:val="NoSpacing"/>
+      </w:pPr>
+      <w:r>
+        <w:tab/>
+      </w:r>
+      <w:r>
+        <w:tab/>
+        <w:t>/__pycache__</w:t>
+      </w:r>
+    </w:p>
+    <w:p>
+      <w:pPr>
+        <w:pStyle w:val="NoSpacing"/>
+      </w:pPr>
+      <w:r>
+        <w:tab/>
+      </w:r>
+      <w:r>
+        <w:tab/>
+        <w:t>/migrations</w:t>
+      </w:r>
+    </w:p>
+    <w:p>
+      <w:pPr>
+        <w:pStyle w:val="NoSpacing"/>
+      </w:pPr>
+      <w:r>
+        <w:tab/>
+      </w:r>
+      <w:r>
+        <w:tab/>
+      </w:r>
+      <w:r>
+        <w:tab/>
+        <w:t>/__pycache__</w:t>
+      </w:r>
+    </w:p>
+    <w:p>
+      <w:pPr>
+        <w:pStyle w:val="NoSpacing"/>
+      </w:pPr>
+      <w:r>
+        <w:tab/>
+      </w:r>
+      <w:r>
+        <w:tab/>
+      </w:r>
+      <w:r>
+        <w:tab/>
+        <w:t>__init__.py</w:t>
+      </w:r>
+    </w:p>
+    <w:p>
+      <w:pPr>
+        <w:pStyle w:val="NoSpacing"/>
+      </w:pPr>
+      <w:r>
+        <w:tab/>
+      </w:r>
+      <w:r>
+        <w:tab/>
+      </w:r>
+      <w:r>
+        <w:tab/>
+        <w:t>0001_initial.py</w:t>
+      </w:r>
+    </w:p>
+    <w:p>
+      <w:pPr>
+        <w:pStyle w:val="NoSpacing"/>
+      </w:pPr>
+      <w:r>
+        <w:tab/>
+      </w:r>
+      <w:r>
+        <w:tab/>
+      </w:r>
+      <w:r>
+        <w:tab/>
+        <w:t>0002_</w:t>
+      </w:r>
+      <w:r>
+        <w:t>task_answer.py</w:t>
+      </w:r>
+    </w:p>
+    <w:p>
+      <w:pPr>
+        <w:pStyle w:val="NoSpacing"/>
+      </w:pPr>
+      <w:r>
+        <w:tab/>
+      </w:r>
+      <w:r>
+        <w:tab/>
+        <w:t>/templates</w:t>
+      </w:r>
+    </w:p>
+    <w:p>
+      <w:pPr>
+        <w:pStyle w:val="NoSpacing"/>
+      </w:pPr>
+      <w:r>
+        <w:tab/>
+      </w:r>
+      <w:r>
+        <w:tab/>
+      </w:r>
+      <w:r>
+        <w:tab/>
+      </w:r>
+      <w:r>
+        <w:t>tasks</w:t>
+      </w:r>
+      <w:r>
+        <w:t>.html</w:t>
+      </w:r>
+    </w:p>
+    <w:p>
+      <w:pPr>
+        <w:pStyle w:val="NoSpacing"/>
+      </w:pPr>
+      <w:r>
+        <w:tab/>
+      </w:r>
+      <w:r>
+        <w:tab/>
+        <w:t>__init__.py</w:t>
+      </w:r>
+    </w:p>
+    <w:p>
+      <w:pPr>
+        <w:pStyle w:val="NoSpacing"/>
+      </w:pPr>
+      <w:r>
+        <w:tab/>
+      </w:r>
+      <w:r>
+        <w:tab/>
+        <w:t>admin.py</w:t>
+      </w:r>
+    </w:p>
+    <w:p>
+      <w:pPr>
+        <w:pStyle w:val="NoSpacing"/>
+      </w:pPr>
+      <w:r>
+        <w:tab/>
+      </w:r>
+      <w:r>
+        <w:tab/>
+        <w:t>apps.py</w:t>
+      </w:r>
+    </w:p>
+    <w:p>
+      <w:pPr>
+        <w:pStyle w:val="NoSpacing"/>
+      </w:pPr>
+      <w:r>
+        <w:tab/>
+      </w:r>
+      <w:r>
+        <w:tab/>
+        <w:t>forms.py</w:t>
+      </w:r>
+    </w:p>
+    <w:p>
+      <w:pPr>
+        <w:pStyle w:val="NoSpacing"/>
+      </w:pPr>
+      <w:r>
+        <w:tab/>
+      </w:r>
+      <w:r>
+        <w:tab/>
+        <w:t>models.py</w:t>
+      </w:r>
+    </w:p>
+    <w:p>
+      <w:pPr>
+        <w:pStyle w:val="NoSpacing"/>
+      </w:pPr>
+      <w:r>
+        <w:tab/>
+      </w:r>
+      <w:r>
+        <w:tab/>
+        <w:t>tests.py</w:t>
+      </w:r>
+    </w:p>
+    <w:p>
+      <w:pPr>
+        <w:pStyle w:val="NoSpacing"/>
+      </w:pPr>
+      <w:r>
+        <w:tab/>
+      </w:r>
+      <w:r>
+        <w:tab/>
+        <w:t>urls.py</w:t>
+      </w:r>
+    </w:p>
+    <w:p>
+      <w:pPr>
+        <w:pStyle w:val="NoSpacing"/>
+      </w:pPr>
+      <w:r>
+        <w:tab/>
+      </w:r>
+      <w:r>
+        <w:tab/>
+        <w:t>views.py</w:t>
+      </w:r>
+    </w:p>
+    <w:p>
+      <w:pPr>
+        <w:pStyle w:val="NoSpacing"/>
+      </w:pPr>
+    </w:p>
+    <w:p>
+      <w:pPr>
+        <w:pStyle w:val="NoSpacing"/>
+      </w:pPr>
+      <w:r>
+        <w:tab/>
+        <w:t>.gitignore</w:t>
+      </w:r>
+    </w:p>
+    <w:p>
+      <w:pPr>
+        <w:pStyle w:val="NoSpacing"/>
+      </w:pPr>
+      <w:r>
+        <w:tab/>
+        <w:t>db.sqlite3</w:t>
+      </w:r>
+    </w:p>
+    <w:p>
+      <w:pPr>
+        <w:pStyle w:val="NoSpacing"/>
+      </w:pPr>
+      <w:r>
+        <w:tab/>
+        <w:t>manage.py</w:t>
+      </w:r>
+    </w:p>
+    <w:p>
+      <w:pPr>
+        <w:pStyle w:val="NoSpacing"/>
+      </w:pPr>
+      <w:r>
+        <w:tab/>
+        <w:t>README.md</w:t>
+      </w:r>
+    </w:p>
+    <w:p>
+      <w:r>
+        <w:tab/>
+      </w:r>
+    </w:p>
+    <w:p>
+      <w:r>
         <w:t xml:space="preserve">The Django backend system is compartmentalised into various aspects of the web app. The Sustain Folder is the default folder, in which </w:t>
       </w:r>
-      <w:proofErr w:type="gramStart"/>
-      <w:r>
-        <w:t>all of</w:t>
-      </w:r>
-      <w:proofErr w:type="gramEnd"/>
-      <w:r>
-        <w:t xml:space="preserve"> the basic templates for the rest of the web app to use are stored. This includes the HTML files that hold the basic layout of the web page and the navigation bar. The members folder holds </w:t>
-      </w:r>
-      <w:proofErr w:type="gramStart"/>
-      <w:r>
-        <w:t>all of</w:t>
-      </w:r>
-      <w:proofErr w:type="gramEnd"/>
-      <w:r>
-        <w:t xml:space="preserve"> the information about the users. This includes the account creation system, the account login system, the account deletion system, etc. The folder also includes an extension to the Users class – which is provided by Django and cannot be directly changed. The tasks folder includes all aspects of the challenges that the users will have to complete. This includes a class identifying the type of </w:t>
+      <w:r>
+        <w:t xml:space="preserve">all of the basic templates for the rest of the web app to use are stored. This includes the HTML files that hold the basic layout of the web page and the navigation bar. The members folder holds all of the information about the users. This includes the account </w:t>
+      </w:r>
+      <w:r>
+        <w:lastRenderedPageBreak/>
+        <w:t xml:space="preserve">creation system, the account login system, the account deletion system, etc. The folder also includes an extension to the Users class – which is provided by Django and cannot be directly changed. The tasks folder includes all aspects of the challenges that the users will have to complete. This includes a class identifying the type of </w:t>
       </w:r>
       <w:r>
         <w:t xml:space="preserve">tasks that must interact with, as well as a class which holds all the information about one specific task. </w:t>
@@ -74,26 +1155,261 @@
     </w:p>
     <w:p>
       <w:r>
-        <w:t xml:space="preserve">The web app runs using the Django backend system. This means that it can be run on a local machine by running the command ‘python manage.py </w:t>
-      </w:r>
-      <w:proofErr w:type="spellStart"/>
-      <w:r>
-        <w:t>runserver</w:t>
-      </w:r>
-      <w:proofErr w:type="spellEnd"/>
-      <w:r>
-        <w:t>’ on the command line in the ‘Sustainability-Game’ directory</w:t>
-      </w:r>
-      <w:r>
-        <w:t xml:space="preserve">. The user can then type in the URL </w:t>
-      </w:r>
-      <w:proofErr w:type="gramStart"/>
-      <w:r>
-        <w:t>127:0:0:1:8000</w:t>
-      </w:r>
-      <w:proofErr w:type="gramEnd"/>
-      <w:r>
-        <w:t>, which will take them to the main website.</w:t>
+        <w:t>Prerequisites: Django must be installed (</w:t>
+      </w:r>
+      <w:hyperlink r:id="rId5" w:history="1">
+        <w:r>
+          <w:rPr>
+            <w:rStyle w:val="Hyperlink"/>
+          </w:rPr>
+          <w:t>https://docs.djangopr</w:t>
+        </w:r>
+        <w:r>
+          <w:rPr>
+            <w:rStyle w:val="Hyperlink"/>
+          </w:rPr>
+          <w:t>o</w:t>
+        </w:r>
+        <w:r>
+          <w:rPr>
+            <w:rStyle w:val="Hyperlink"/>
+          </w:rPr>
+          <w:t>ject.com/en/4.2/topics/install/</w:t>
+        </w:r>
+      </w:hyperlink>
+      <w:r>
+        <w:t>)</w:t>
+      </w:r>
+    </w:p>
+    <w:p>
+      <w:r>
+        <w:t>The web app runs using the Django backend system. This means that it can be run on a local machine by running the command ‘python manage.py runserver’ on the command line in the ‘Sustainability-Game’ directory</w:t>
+      </w:r>
+      <w:r>
+        <w:t>. The user can then type in the URL 127:0:0:1:8000, which will take them to the main website.</w:t>
+      </w:r>
+    </w:p>
+    <w:p>
+      <w:pPr>
+        <w:pStyle w:val="Subtitle"/>
+      </w:pPr>
+      <w:r>
+        <w:t>Authorship Identification</w:t>
+      </w:r>
+    </w:p>
+    <w:p>
+      <w:r>
+        <w:t>Authors:</w:t>
+      </w:r>
+    </w:p>
+    <w:p>
+      <w:pPr>
+        <w:pStyle w:val="ListParagraph"/>
+        <w:numPr>
+          <w:ilvl w:val="0"/>
+          <w:numId w:val="1"/>
+        </w:numPr>
+      </w:pPr>
+      <w:r>
+        <w:t>Charlie Silver</w:t>
+      </w:r>
+    </w:p>
+    <w:p>
+      <w:pPr>
+        <w:pStyle w:val="ListParagraph"/>
+        <w:numPr>
+          <w:ilvl w:val="0"/>
+          <w:numId w:val="1"/>
+        </w:numPr>
+      </w:pPr>
+      <w:r>
+        <w:t>Luke Hales</w:t>
+      </w:r>
+    </w:p>
+    <w:p>
+      <w:pPr>
+        <w:pStyle w:val="ListParagraph"/>
+        <w:numPr>
+          <w:ilvl w:val="0"/>
+          <w:numId w:val="1"/>
+        </w:numPr>
+      </w:pPr>
+      <w:r>
+        <w:t>Achille Fossiez-Revenu</w:t>
+      </w:r>
+    </w:p>
+    <w:p>
+      <w:pPr>
+        <w:pStyle w:val="ListParagraph"/>
+        <w:numPr>
+          <w:ilvl w:val="0"/>
+          <w:numId w:val="1"/>
+        </w:numPr>
+      </w:pPr>
+      <w:r>
+        <w:t>Gregory Goursaud</w:t>
+      </w:r>
+    </w:p>
+    <w:p>
+      <w:pPr>
+        <w:pStyle w:val="ListParagraph"/>
+        <w:numPr>
+          <w:ilvl w:val="0"/>
+          <w:numId w:val="1"/>
+        </w:numPr>
+      </w:pPr>
+      <w:r>
+        <w:t>William Smith</w:t>
+      </w:r>
+    </w:p>
+    <w:p>
+      <w:pPr>
+        <w:pStyle w:val="ListParagraph"/>
+        <w:numPr>
+          <w:ilvl w:val="0"/>
+          <w:numId w:val="1"/>
+        </w:numPr>
+      </w:pPr>
+      <w:r>
+        <w:t>Liam Buchanan</w:t>
+      </w:r>
+    </w:p>
+    <w:p>
+      <w:pPr>
+        <w:pStyle w:val="Subtitle"/>
+      </w:pPr>
+      <w:r>
+        <w:t>Coding Conventions</w:t>
+      </w:r>
+    </w:p>
+    <w:p>
+      <w:r>
+        <w:t>Python:</w:t>
+      </w:r>
+    </w:p>
+    <w:p>
+      <w:pPr>
+        <w:pStyle w:val="ListParagraph"/>
+        <w:numPr>
+          <w:ilvl w:val="0"/>
+          <w:numId w:val="1"/>
+        </w:numPr>
+      </w:pPr>
+      <w:r>
+        <w:t>4 spaces per indentation.</w:t>
+      </w:r>
+    </w:p>
+    <w:p>
+      <w:pPr>
+        <w:pStyle w:val="ListParagraph"/>
+        <w:numPr>
+          <w:ilvl w:val="0"/>
+          <w:numId w:val="1"/>
+        </w:numPr>
+      </w:pPr>
+      <w:r>
+        <w:t>No whitespace in expressions and statements.</w:t>
+      </w:r>
+    </w:p>
+    <w:p>
+      <w:pPr>
+        <w:pStyle w:val="ListParagraph"/>
+        <w:numPr>
+          <w:ilvl w:val="0"/>
+          <w:numId w:val="1"/>
+        </w:numPr>
+      </w:pPr>
+      <w:r>
+        <w:t>Different types of imports are on new lines.</w:t>
+      </w:r>
+    </w:p>
+    <w:p>
+      <w:pPr>
+        <w:pStyle w:val="ListParagraph"/>
+        <w:numPr>
+          <w:ilvl w:val="0"/>
+          <w:numId w:val="1"/>
+        </w:numPr>
+      </w:pPr>
+      <w:r>
+        <w:t>Functions use underscores and classes follow the CamelCase convention</w:t>
+      </w:r>
+      <w:r>
+        <w:t>.</w:t>
+      </w:r>
+    </w:p>
+    <w:p>
+      <w:pPr>
+        <w:pStyle w:val="ListParagraph"/>
+        <w:numPr>
+          <w:ilvl w:val="0"/>
+          <w:numId w:val="1"/>
+        </w:numPr>
+      </w:pPr>
+      <w:r>
+        <w:t>Comments explaining functionality of code</w:t>
+      </w:r>
+      <w:r>
+        <w:t>.</w:t>
+      </w:r>
+    </w:p>
+    <w:p>
+      <w:r>
+        <w:t>HTML:</w:t>
+      </w:r>
+    </w:p>
+    <w:p>
+      <w:pPr>
+        <w:pStyle w:val="ListParagraph"/>
+        <w:numPr>
+          <w:ilvl w:val="0"/>
+          <w:numId w:val="1"/>
+        </w:numPr>
+      </w:pPr>
+      <w:r>
+        <w:t>Tags are indented</w:t>
+      </w:r>
+      <w:r>
+        <w:t xml:space="preserve"> when one element is inside another</w:t>
+      </w:r>
+      <w:r>
+        <w:t xml:space="preserve"> and indented by 4 spaces.</w:t>
+      </w:r>
+    </w:p>
+    <w:p>
+      <w:pPr>
+        <w:pStyle w:val="ListParagraph"/>
+        <w:numPr>
+          <w:ilvl w:val="0"/>
+          <w:numId w:val="1"/>
+        </w:numPr>
+      </w:pPr>
+      <w:r>
+        <w:t>Double quotes for attribute values.</w:t>
+      </w:r>
+    </w:p>
+    <w:p>
+      <w:pPr>
+        <w:pStyle w:val="ListParagraph"/>
+        <w:numPr>
+          <w:ilvl w:val="0"/>
+          <w:numId w:val="1"/>
+        </w:numPr>
+      </w:pPr>
+      <w:r>
+        <w:t>Attributes are in a consistent order.</w:t>
+      </w:r>
+    </w:p>
+    <w:p>
+      <w:pPr>
+        <w:pStyle w:val="ListParagraph"/>
+        <w:numPr>
+          <w:ilvl w:val="0"/>
+          <w:numId w:val="1"/>
+        </w:numPr>
+      </w:pPr>
+      <w:r>
+        <w:t>Comments explaining functionality of code.</w:t>
       </w:r>
     </w:p>
     <w:p/>
@@ -105,6 +1421,127 @@
     </w:sectPr>
   </w:body>
 </w:document>
+</file>
+
+<file path=word/numbering.xml><?xml version="1.0" encoding="utf-8"?>
+<w:numbering xmlns:wpc="http://schemas.microsoft.com/office/word/2010/wordprocessingCanvas" xmlns:cx="http://schemas.microsoft.com/office/drawing/2014/chartex" xmlns:cx1="http://schemas.microsoft.com/office/drawing/2015/9/8/chartex" xmlns:cx2="http://schemas.microsoft.com/office/drawing/2015/10/21/chartex" xmlns:cx3="http://schemas.microsoft.com/office/drawing/2016/5/9/chartex" xmlns:cx4="http://schemas.microsoft.com/office/drawing/2016/5/10/chartex" xmlns:cx5="http://schemas.microsoft.com/office/drawing/2016/5/11/chartex" xmlns:cx6="http://schemas.microsoft.com/office/drawing/2016/5/12/chartex" xmlns:cx7="http://schemas.microsoft.com/office/drawing/2016/5/13/chartex" xmlns:cx8="http://schemas.microsoft.com/office/drawing/2016/5/14/chartex" xmlns:mc="http://schemas.openxmlformats.org/markup-compatibility/2006" xmlns:aink="http://schemas.microsoft.com/office/drawing/2016/ink" xmlns:am3d="http://schemas.microsoft.com/office/drawing/2017/model3d" xmlns:o="urn:schemas-microsoft-com:office:office" xmlns:oel="http://schemas.microsoft.com/office/2019/extlst" xmlns:r="http://schemas.openxmlformats.org/officeDocument/2006/relationships" xmlns:m="http://schemas.openxmlformats.org/officeDocument/2006/math" xmlns:v="urn:schemas-microsoft-com:vml" xmlns:wp14="http://schemas.microsoft.com/office/word/2010/wordprocessingDrawing" xmlns:wp="http://schemas.openxmlformats.org/drawingml/2006/wordprocessingDrawing" xmlns:w10="urn:schemas-microsoft-com:office:word" xmlns:w="http://schemas.openxmlformats.org/wordprocessingml/2006/main" xmlns:w14="http://schemas.microsoft.com/office/word/2010/wordml" xmlns:w15="http://schemas.microsoft.com/office/word/2012/wordml" xmlns:w16cex="http://schemas.microsoft.com/office/word/2018/wordml/cex" xmlns:w16cid="http://schemas.microsoft.com/office/word/2016/wordml/cid" xmlns:w16="http://schemas.microsoft.com/office/word/2018/wordml" xmlns:w16sdtdh="http://schemas.microsoft.com/office/word/2020/wordml/sdtdatahash" xmlns:w16se="http://schemas.microsoft.com/office/word/2015/wordml/symex" xmlns:wpg="http://schemas.microsoft.com/office/word/2010/wordprocessingGroup" xmlns:wpi="http://schemas.microsoft.com/office/word/2010/wordprocessingInk" xmlns:wne="http://schemas.microsoft.com/office/word/2006/wordml" xmlns:wps="http://schemas.microsoft.com/office/word/2010/wordprocessingShape" mc:Ignorable="w14 w15 w16se w16cid w16 w16cex w16sdtdh wp14">
+  <w:abstractNum w:abstractNumId="0" w15:restartNumberingAfterBreak="0">
+    <w:nsid w:val="006E2264"/>
+    <w:multiLevelType w:val="hybridMultilevel"/>
+    <w:tmpl w:val="47865048"/>
+    <w:lvl w:ilvl="0" w:tplc="E1842044">
+      <w:start w:val="1"/>
+      <w:numFmt w:val="bullet"/>
+      <w:lvlText w:val="-"/>
+      <w:lvlJc w:val="left"/>
+      <w:pPr>
+        <w:ind w:left="720" w:hanging="360"/>
+      </w:pPr>
+      <w:rPr>
+        <w:rFonts w:ascii="Calibri" w:eastAsiaTheme="minorHAnsi" w:hAnsi="Calibri" w:cs="Calibri" w:hint="default"/>
+      </w:rPr>
+    </w:lvl>
+    <w:lvl w:ilvl="1" w:tplc="08090003">
+      <w:start w:val="1"/>
+      <w:numFmt w:val="bullet"/>
+      <w:lvlText w:val="o"/>
+      <w:lvlJc w:val="left"/>
+      <w:pPr>
+        <w:ind w:left="1440" w:hanging="360"/>
+      </w:pPr>
+      <w:rPr>
+        <w:rFonts w:ascii="Courier New" w:hAnsi="Courier New" w:cs="Courier New" w:hint="default"/>
+      </w:rPr>
+    </w:lvl>
+    <w:lvl w:ilvl="2" w:tplc="08090005" w:tentative="1">
+      <w:start w:val="1"/>
+      <w:numFmt w:val="bullet"/>
+      <w:lvlText w:val=""/>
+      <w:lvlJc w:val="left"/>
+      <w:pPr>
+        <w:ind w:left="2160" w:hanging="360"/>
+      </w:pPr>
+      <w:rPr>
+        <w:rFonts w:ascii="Wingdings" w:hAnsi="Wingdings" w:hint="default"/>
+      </w:rPr>
+    </w:lvl>
+    <w:lvl w:ilvl="3" w:tplc="08090001" w:tentative="1">
+      <w:start w:val="1"/>
+      <w:numFmt w:val="bullet"/>
+      <w:lvlText w:val=""/>
+      <w:lvlJc w:val="left"/>
+      <w:pPr>
+        <w:ind w:left="2880" w:hanging="360"/>
+      </w:pPr>
+      <w:rPr>
+        <w:rFonts w:ascii="Symbol" w:hAnsi="Symbol" w:hint="default"/>
+      </w:rPr>
+    </w:lvl>
+    <w:lvl w:ilvl="4" w:tplc="08090003" w:tentative="1">
+      <w:start w:val="1"/>
+      <w:numFmt w:val="bullet"/>
+      <w:lvlText w:val="o"/>
+      <w:lvlJc w:val="left"/>
+      <w:pPr>
+        <w:ind w:left="3600" w:hanging="360"/>
+      </w:pPr>
+      <w:rPr>
+        <w:rFonts w:ascii="Courier New" w:hAnsi="Courier New" w:cs="Courier New" w:hint="default"/>
+      </w:rPr>
+    </w:lvl>
+    <w:lvl w:ilvl="5" w:tplc="08090005" w:tentative="1">
+      <w:start w:val="1"/>
+      <w:numFmt w:val="bullet"/>
+      <w:lvlText w:val=""/>
+      <w:lvlJc w:val="left"/>
+      <w:pPr>
+        <w:ind w:left="4320" w:hanging="360"/>
+      </w:pPr>
+      <w:rPr>
+        <w:rFonts w:ascii="Wingdings" w:hAnsi="Wingdings" w:hint="default"/>
+      </w:rPr>
+    </w:lvl>
+    <w:lvl w:ilvl="6" w:tplc="08090001" w:tentative="1">
+      <w:start w:val="1"/>
+      <w:numFmt w:val="bullet"/>
+      <w:lvlText w:val=""/>
+      <w:lvlJc w:val="left"/>
+      <w:pPr>
+        <w:ind w:left="5040" w:hanging="360"/>
+      </w:pPr>
+      <w:rPr>
+        <w:rFonts w:ascii="Symbol" w:hAnsi="Symbol" w:hint="default"/>
+      </w:rPr>
+    </w:lvl>
+    <w:lvl w:ilvl="7" w:tplc="08090003" w:tentative="1">
+      <w:start w:val="1"/>
+      <w:numFmt w:val="bullet"/>
+      <w:lvlText w:val="o"/>
+      <w:lvlJc w:val="left"/>
+      <w:pPr>
+        <w:ind w:left="5760" w:hanging="360"/>
+      </w:pPr>
+      <w:rPr>
+        <w:rFonts w:ascii="Courier New" w:hAnsi="Courier New" w:cs="Courier New" w:hint="default"/>
+      </w:rPr>
+    </w:lvl>
+    <w:lvl w:ilvl="8" w:tplc="08090005" w:tentative="1">
+      <w:start w:val="1"/>
+      <w:numFmt w:val="bullet"/>
+      <w:lvlText w:val=""/>
+      <w:lvlJc w:val="left"/>
+      <w:pPr>
+        <w:ind w:left="6480" w:hanging="360"/>
+      </w:pPr>
+      <w:rPr>
+        <w:rFonts w:ascii="Wingdings" w:hAnsi="Wingdings" w:hint="default"/>
+      </w:rPr>
+    </w:lvl>
+  </w:abstractNum>
+  <w:num w:numId="1" w16cid:durableId="1368796405">
+    <w:abstractNumId w:val="0"/>
+  </w:num>
+</w:numbering>
 </file>
 
 <file path=word/styles.xml><?xml version="1.0" encoding="utf-8"?>
@@ -600,6 +2037,61 @@
       <w:spacing w:val="15"/>
     </w:rPr>
   </w:style>
+  <w:style w:type="paragraph" w:styleId="NoSpacing">
+    <w:name w:val="No Spacing"/>
+    <w:uiPriority w:val="1"/>
+    <w:qFormat/>
+    <w:rsid w:val="00E61E1F"/>
+    <w:pPr>
+      <w:spacing w:after="0" w:line="240" w:lineRule="auto"/>
+    </w:pPr>
+  </w:style>
+  <w:style w:type="character" w:styleId="Hyperlink">
+    <w:name w:val="Hyperlink"/>
+    <w:basedOn w:val="DefaultParagraphFont"/>
+    <w:uiPriority w:val="99"/>
+    <w:unhideWhenUsed/>
+    <w:rsid w:val="000B78AF"/>
+    <w:rPr>
+      <w:color w:val="0563C1" w:themeColor="hyperlink"/>
+      <w:u w:val="single"/>
+    </w:rPr>
+  </w:style>
+  <w:style w:type="character" w:styleId="UnresolvedMention">
+    <w:name w:val="Unresolved Mention"/>
+    <w:basedOn w:val="DefaultParagraphFont"/>
+    <w:uiPriority w:val="99"/>
+    <w:semiHidden/>
+    <w:unhideWhenUsed/>
+    <w:rsid w:val="000B78AF"/>
+    <w:rPr>
+      <w:color w:val="605E5C"/>
+      <w:shd w:val="clear" w:color="auto" w:fill="E1DFDD"/>
+    </w:rPr>
+  </w:style>
+  <w:style w:type="character" w:styleId="FollowedHyperlink">
+    <w:name w:val="FollowedHyperlink"/>
+    <w:basedOn w:val="DefaultParagraphFont"/>
+    <w:uiPriority w:val="99"/>
+    <w:semiHidden/>
+    <w:unhideWhenUsed/>
+    <w:rsid w:val="000B78AF"/>
+    <w:rPr>
+      <w:color w:val="954F72" w:themeColor="followedHyperlink"/>
+      <w:u w:val="single"/>
+    </w:rPr>
+  </w:style>
+  <w:style w:type="paragraph" w:styleId="ListParagraph">
+    <w:name w:val="List Paragraph"/>
+    <w:basedOn w:val="Normal"/>
+    <w:uiPriority w:val="34"/>
+    <w:qFormat/>
+    <w:rsid w:val="00882ADD"/>
+    <w:pPr>
+      <w:ind w:left="720"/>
+      <w:contextualSpacing/>
+    </w:pPr>
+  </w:style>
 </w:styles>
 </file>
 

</xml_diff>

<commit_message>
updates to testing and docs
</commit_message>
<xml_diff>
--- a/Technical Documents.docx
+++ b/Technical Documents.docx
@@ -6,8 +6,13 @@
       <w:pPr>
         <w:pStyle w:val="Title"/>
       </w:pPr>
-      <w:r>
-        <w:t>ScrumBuddies – [Sustainability Game]</w:t>
+      <w:proofErr w:type="spellStart"/>
+      <w:r>
+        <w:t>ScrumBuddies</w:t>
+      </w:r>
+      <w:proofErr w:type="spellEnd"/>
+      <w:r>
+        <w:t xml:space="preserve"> – [Sustainability Game]</w:t>
       </w:r>
     </w:p>
     <w:p/>
@@ -71,9 +76,11 @@
       <w:r>
         <w:t>__</w:t>
       </w:r>
+      <w:proofErr w:type="spellStart"/>
       <w:r>
         <w:t>pycache</w:t>
       </w:r>
+      <w:proofErr w:type="spellEnd"/>
       <w:r>
         <w:t>__</w:t>
       </w:r>
@@ -99,17 +106,372 @@
       </w:r>
       <w:r>
         <w:tab/>
-      </w:r>
+        <w:t>/templates</w:t>
+      </w:r>
+    </w:p>
+    <w:p>
+      <w:pPr>
+        <w:pStyle w:val="NoSpacing"/>
+      </w:pPr>
+      <w:r>
+        <w:tab/>
+      </w:r>
+      <w:r>
+        <w:tab/>
+      </w:r>
+      <w:r>
+        <w:tab/>
+        <w:t>delete.html</w:t>
+      </w:r>
+    </w:p>
+    <w:p>
+      <w:pPr>
+        <w:pStyle w:val="NoSpacing"/>
+      </w:pPr>
+      <w:r>
+        <w:tab/>
+      </w:r>
+      <w:r>
+        <w:tab/>
+      </w:r>
+      <w:r>
+        <w:tab/>
+        <w:t>login.html</w:t>
+      </w:r>
+    </w:p>
+    <w:p>
+      <w:pPr>
+        <w:pStyle w:val="NoSpacing"/>
+      </w:pPr>
+      <w:r>
+        <w:tab/>
+      </w:r>
+      <w:r>
+        <w:tab/>
+      </w:r>
+      <w:r>
+        <w:tab/>
+        <w:t>privacy_policy.html</w:t>
+      </w:r>
+    </w:p>
+    <w:p>
+      <w:pPr>
+        <w:pStyle w:val="NoSpacing"/>
+      </w:pPr>
+      <w:r>
+        <w:tab/>
+      </w:r>
+      <w:r>
+        <w:tab/>
+      </w:r>
+      <w:r>
+        <w:tab/>
+        <w:t>profile.html</w:t>
+      </w:r>
+    </w:p>
+    <w:p>
+      <w:pPr>
+        <w:pStyle w:val="NoSpacing"/>
+      </w:pPr>
+      <w:r>
+        <w:tab/>
+      </w:r>
+      <w:r>
+        <w:tab/>
+      </w:r>
+      <w:r>
+        <w:tab/>
+        <w:t>register.html</w:t>
+      </w:r>
+    </w:p>
+    <w:p>
+      <w:pPr>
+        <w:pStyle w:val="NoSpacing"/>
+      </w:pPr>
+      <w:r>
+        <w:tab/>
+      </w:r>
+      <w:r>
+        <w:tab/>
+      </w:r>
+      <w:r>
+        <w:tab/>
+        <w:t>update_password.html</w:t>
+      </w:r>
+    </w:p>
+    <w:p>
+      <w:pPr>
+        <w:pStyle w:val="NoSpacing"/>
+      </w:pPr>
+      <w:r>
+        <w:tab/>
+      </w:r>
+      <w:r>
+        <w:tab/>
+      </w:r>
+      <w:r>
+        <w:tab/>
+        <w:t>update_user.html</w:t>
+      </w:r>
+    </w:p>
+    <w:p>
+      <w:pPr>
+        <w:pStyle w:val="NoSpacing"/>
+      </w:pPr>
+      <w:r>
+        <w:tab/>
+      </w:r>
+      <w:r>
+        <w:tab/>
+        <w:t>__init__.py</w:t>
+      </w:r>
+    </w:p>
+    <w:p>
+      <w:pPr>
+        <w:pStyle w:val="NoSpacing"/>
+      </w:pPr>
+      <w:r>
+        <w:tab/>
+      </w:r>
+      <w:r>
+        <w:tab/>
+        <w:t>admin.py</w:t>
+      </w:r>
+    </w:p>
+    <w:p>
+      <w:pPr>
+        <w:pStyle w:val="NoSpacing"/>
+      </w:pPr>
+      <w:r>
+        <w:tab/>
+      </w:r>
+      <w:r>
+        <w:tab/>
+        <w:t>apps.py</w:t>
+      </w:r>
+    </w:p>
+    <w:p>
+      <w:pPr>
+        <w:pStyle w:val="NoSpacing"/>
+      </w:pPr>
+      <w:r>
+        <w:tab/>
+      </w:r>
+      <w:r>
+        <w:tab/>
+        <w:t>forms.py</w:t>
+      </w:r>
+    </w:p>
+    <w:p>
+      <w:pPr>
+        <w:pStyle w:val="NoSpacing"/>
+      </w:pPr>
+      <w:r>
+        <w:tab/>
+      </w:r>
+      <w:r>
+        <w:tab/>
+        <w:t>models.py</w:t>
+      </w:r>
+    </w:p>
+    <w:p>
+      <w:pPr>
+        <w:pStyle w:val="NoSpacing"/>
+      </w:pPr>
+      <w:r>
+        <w:tab/>
+      </w:r>
+      <w:r>
+        <w:tab/>
+        <w:t>tests.py</w:t>
+      </w:r>
+    </w:p>
+    <w:p>
+      <w:pPr>
+        <w:pStyle w:val="NoSpacing"/>
+      </w:pPr>
+      <w:r>
+        <w:tab/>
+      </w:r>
+      <w:r>
+        <w:tab/>
+        <w:t>urls.py</w:t>
+      </w:r>
+    </w:p>
+    <w:p>
+      <w:pPr>
+        <w:pStyle w:val="NoSpacing"/>
+      </w:pPr>
+      <w:r>
+        <w:tab/>
+      </w:r>
+      <w:r>
+        <w:tab/>
+        <w:t>views.py</w:t>
+      </w:r>
+    </w:p>
+    <w:p>
+      <w:pPr>
+        <w:pStyle w:val="NoSpacing"/>
+      </w:pPr>
       <w:r>
         <w:tab/>
         <w:t>/</w:t>
       </w:r>
+      <w:proofErr w:type="spellStart"/>
+      <w:r>
+        <w:t>ScrumBuddies</w:t>
+      </w:r>
+      <w:proofErr w:type="spellEnd"/>
+    </w:p>
+    <w:p>
+      <w:pPr>
+        <w:pStyle w:val="NoSpacing"/>
+      </w:pPr>
+      <w:r>
+        <w:tab/>
+      </w:r>
+      <w:r>
+        <w:tab/>
+        <w:t>/__</w:t>
+      </w:r>
+      <w:proofErr w:type="spellStart"/>
+      <w:r>
+        <w:t>pycache</w:t>
+      </w:r>
+      <w:proofErr w:type="spellEnd"/>
       <w:r>
         <w:t>__</w:t>
       </w:r>
+    </w:p>
+    <w:p>
+      <w:pPr>
+        <w:pStyle w:val="NoSpacing"/>
+      </w:pPr>
+      <w:r>
+        <w:tab/>
+      </w:r>
+      <w:r>
+        <w:tab/>
+        <w:t>__init__.py</w:t>
+      </w:r>
+    </w:p>
+    <w:p>
+      <w:pPr>
+        <w:pStyle w:val="NoSpacing"/>
+      </w:pPr>
+      <w:r>
+        <w:tab/>
+      </w:r>
+      <w:r>
+        <w:tab/>
+        <w:t>asgi.py</w:t>
+      </w:r>
+    </w:p>
+    <w:p>
+      <w:pPr>
+        <w:pStyle w:val="NoSpacing"/>
+      </w:pPr>
+      <w:r>
+        <w:tab/>
+      </w:r>
+      <w:r>
+        <w:tab/>
+        <w:t>settings.py</w:t>
+      </w:r>
+    </w:p>
+    <w:p>
+      <w:pPr>
+        <w:pStyle w:val="NoSpacing"/>
+      </w:pPr>
+      <w:r>
+        <w:tab/>
+      </w:r>
+      <w:r>
+        <w:tab/>
+        <w:t>urls.py</w:t>
+      </w:r>
+    </w:p>
+    <w:p>
+      <w:pPr>
+        <w:pStyle w:val="NoSpacing"/>
+      </w:pPr>
+      <w:r>
+        <w:tab/>
+      </w:r>
+      <w:r>
+        <w:tab/>
+        <w:t>wsgi.py</w:t>
+      </w:r>
+    </w:p>
+    <w:p>
+      <w:pPr>
+        <w:pStyle w:val="NoSpacing"/>
+      </w:pPr>
+      <w:r>
+        <w:tab/>
+        <w:t>/static</w:t>
+      </w:r>
+    </w:p>
+    <w:p>
+      <w:pPr>
+        <w:pStyle w:val="NoSpacing"/>
+      </w:pPr>
+      <w:r>
+        <w:tab/>
+      </w:r>
+      <w:r>
+        <w:tab/>
+        <w:t>/</w:t>
+      </w:r>
+      <w:proofErr w:type="spellStart"/>
+      <w:r>
+        <w:t>css</w:t>
+      </w:r>
+      <w:proofErr w:type="spellEnd"/>
+    </w:p>
+    <w:p>
+      <w:pPr>
+        <w:pStyle w:val="NoSpacing"/>
+      </w:pPr>
+      <w:r>
+        <w:tab/>
+      </w:r>
+      <w:r>
+        <w:tab/>
+        <w:t>/</w:t>
+      </w:r>
+      <w:proofErr w:type="spellStart"/>
+      <w:r>
+        <w:t>img</w:t>
+      </w:r>
+      <w:proofErr w:type="spellEnd"/>
+    </w:p>
+    <w:p>
+      <w:pPr>
+        <w:pStyle w:val="NoSpacing"/>
+      </w:pPr>
+      <w:r>
+        <w:tab/>
+        <w:t>/Sustain</w:t>
+      </w:r>
+    </w:p>
+    <w:p>
+      <w:pPr>
+        <w:pStyle w:val="NoSpacing"/>
+      </w:pPr>
+      <w:r>
+        <w:tab/>
+      </w:r>
+      <w:r>
+        <w:tab/>
+        <w:t>/__</w:t>
+      </w:r>
+      <w:proofErr w:type="spellStart"/>
       <w:r>
         <w:t>pycache</w:t>
       </w:r>
+      <w:proofErr w:type="spellEnd"/>
       <w:r>
         <w:t>__</w:t>
       </w:r>
@@ -123,11 +485,91 @@
       </w:r>
       <w:r>
         <w:tab/>
-      </w:r>
-      <w:r>
-        <w:tab/>
-      </w:r>
-      <w:r>
+        <w:t>/migrations</w:t>
+      </w:r>
+    </w:p>
+    <w:p>
+      <w:pPr>
+        <w:pStyle w:val="NoSpacing"/>
+      </w:pPr>
+      <w:r>
+        <w:tab/>
+      </w:r>
+      <w:r>
+        <w:tab/>
+        <w:t>/templates</w:t>
+      </w:r>
+    </w:p>
+    <w:p>
+      <w:pPr>
+        <w:pStyle w:val="NoSpacing"/>
+      </w:pPr>
+      <w:r>
+        <w:tab/>
+      </w:r>
+      <w:r>
+        <w:tab/>
+      </w:r>
+      <w:r>
+        <w:tab/>
+        <w:t>base.html</w:t>
+      </w:r>
+    </w:p>
+    <w:p>
+      <w:pPr>
+        <w:pStyle w:val="NoSpacing"/>
+      </w:pPr>
+      <w:r>
+        <w:tab/>
+      </w:r>
+      <w:r>
+        <w:tab/>
+      </w:r>
+      <w:r>
+        <w:tab/>
+        <w:t>index.html</w:t>
+      </w:r>
+    </w:p>
+    <w:p>
+      <w:pPr>
+        <w:pStyle w:val="NoSpacing"/>
+      </w:pPr>
+      <w:r>
+        <w:tab/>
+      </w:r>
+      <w:r>
+        <w:tab/>
+      </w:r>
+      <w:r>
+        <w:tab/>
+        <w:t>learning.html</w:t>
+      </w:r>
+    </w:p>
+    <w:p>
+      <w:pPr>
+        <w:pStyle w:val="NoSpacing"/>
+      </w:pPr>
+      <w:r>
+        <w:lastRenderedPageBreak/>
+        <w:tab/>
+      </w:r>
+      <w:r>
+        <w:tab/>
+      </w:r>
+      <w:r>
+        <w:tab/>
+        <w:t>navbar.html</w:t>
+      </w:r>
+    </w:p>
+    <w:p>
+      <w:pPr>
+        <w:pStyle w:val="NoSpacing"/>
+      </w:pPr>
+      <w:r>
+        <w:tab/>
+      </w:r>
+      <w:r>
+        <w:tab/>
         <w:t>__init__.py</w:t>
       </w:r>
     </w:p>
@@ -140,92 +582,113 @@
       </w:r>
       <w:r>
         <w:tab/>
-      </w:r>
-      <w:r>
-        <w:tab/>
-        <w:t>0001_initial.py</w:t>
-      </w:r>
-    </w:p>
-    <w:p>
-      <w:pPr>
-        <w:pStyle w:val="NoSpacing"/>
-      </w:pPr>
-      <w:r>
-        <w:tab/>
-      </w:r>
-      <w:r>
-        <w:tab/>
-      </w:r>
-      <w:r>
-        <w:tab/>
-        <w:t>0002_profile_points.py</w:t>
-      </w:r>
-    </w:p>
-    <w:p>
-      <w:pPr>
-        <w:pStyle w:val="NoSpacing"/>
-      </w:pPr>
-      <w:r>
-        <w:tab/>
-      </w:r>
-      <w:r>
-        <w:tab/>
-      </w:r>
-      <w:r>
-        <w:tab/>
-        <w:t>0003_profile_completed_tasks.py</w:t>
-      </w:r>
-    </w:p>
-    <w:p>
-      <w:pPr>
-        <w:pStyle w:val="NoSpacing"/>
-      </w:pPr>
-      <w:r>
-        <w:tab/>
-      </w:r>
-      <w:r>
-        <w:tab/>
-      </w:r>
-      <w:r>
-        <w:tab/>
-      </w:r>
-      <w:r>
-        <w:t>000</w:t>
-      </w:r>
-      <w:r>
-        <w:t>4_alter</w:t>
-      </w:r>
-      <w:r>
-        <w:t>_profile_completed_tasks.py</w:t>
-      </w:r>
-    </w:p>
-    <w:p>
-      <w:pPr>
-        <w:pStyle w:val="NoSpacing"/>
-      </w:pPr>
-      <w:r>
-        <w:tab/>
-      </w:r>
-      <w:r>
-        <w:tab/>
-      </w:r>
-      <w:r>
-        <w:tab/>
-      </w:r>
-      <w:r>
-        <w:t>000</w:t>
-      </w:r>
-      <w:r>
-        <w:t>5</w:t>
-      </w:r>
-      <w:r>
-        <w:t>_</w:t>
-      </w:r>
-      <w:r>
-        <w:t>remove</w:t>
-      </w:r>
-      <w:r>
-        <w:t>_profile_completed_tasks.py</w:t>
+        <w:t>admin.py</w:t>
+      </w:r>
+    </w:p>
+    <w:p>
+      <w:pPr>
+        <w:pStyle w:val="NoSpacing"/>
+      </w:pPr>
+      <w:r>
+        <w:tab/>
+      </w:r>
+      <w:r>
+        <w:tab/>
+        <w:t>apps.py</w:t>
+      </w:r>
+    </w:p>
+    <w:p>
+      <w:pPr>
+        <w:pStyle w:val="NoSpacing"/>
+      </w:pPr>
+      <w:r>
+        <w:tab/>
+      </w:r>
+      <w:r>
+        <w:tab/>
+        <w:t>models.py</w:t>
+      </w:r>
+    </w:p>
+    <w:p>
+      <w:pPr>
+        <w:pStyle w:val="NoSpacing"/>
+      </w:pPr>
+      <w:r>
+        <w:tab/>
+      </w:r>
+      <w:r>
+        <w:tab/>
+        <w:t>tests.py</w:t>
+      </w:r>
+    </w:p>
+    <w:p>
+      <w:pPr>
+        <w:pStyle w:val="NoSpacing"/>
+      </w:pPr>
+      <w:r>
+        <w:tab/>
+      </w:r>
+      <w:r>
+        <w:tab/>
+        <w:t>urls.py</w:t>
+      </w:r>
+    </w:p>
+    <w:p>
+      <w:pPr>
+        <w:pStyle w:val="NoSpacing"/>
+      </w:pPr>
+      <w:r>
+        <w:tab/>
+      </w:r>
+      <w:r>
+        <w:tab/>
+        <w:t>views.py</w:t>
+      </w:r>
+    </w:p>
+    <w:p>
+      <w:pPr>
+        <w:pStyle w:val="NoSpacing"/>
+      </w:pPr>
+    </w:p>
+    <w:p>
+      <w:pPr>
+        <w:pStyle w:val="NoSpacing"/>
+      </w:pPr>
+      <w:r>
+        <w:tab/>
+        <w:t>/tasks</w:t>
+      </w:r>
+    </w:p>
+    <w:p>
+      <w:pPr>
+        <w:pStyle w:val="NoSpacing"/>
+      </w:pPr>
+      <w:r>
+        <w:tab/>
+      </w:r>
+      <w:r>
+        <w:tab/>
+        <w:t>/__</w:t>
+      </w:r>
+      <w:proofErr w:type="spellStart"/>
+      <w:r>
+        <w:t>pycache</w:t>
+      </w:r>
+      <w:proofErr w:type="spellEnd"/>
+      <w:r>
+        <w:t>__</w:t>
+      </w:r>
+    </w:p>
+    <w:p>
+      <w:pPr>
+        <w:pStyle w:val="NoSpacing"/>
+      </w:pPr>
+      <w:r>
+        <w:tab/>
+      </w:r>
+      <w:r>
+        <w:tab/>
+        <w:t>/migrations</w:t>
       </w:r>
     </w:p>
     <w:p>
@@ -252,97 +715,7 @@
       </w:r>
       <w:r>
         <w:tab/>
-        <w:t>delete.html</w:t>
-      </w:r>
-    </w:p>
-    <w:p>
-      <w:pPr>
-        <w:pStyle w:val="NoSpacing"/>
-      </w:pPr>
-      <w:r>
-        <w:tab/>
-      </w:r>
-      <w:r>
-        <w:tab/>
-      </w:r>
-      <w:r>
-        <w:tab/>
-        <w:t>login.html</w:t>
-      </w:r>
-    </w:p>
-    <w:p>
-      <w:pPr>
-        <w:pStyle w:val="NoSpacing"/>
-      </w:pPr>
-      <w:r>
-        <w:tab/>
-      </w:r>
-      <w:r>
-        <w:tab/>
-      </w:r>
-      <w:r>
-        <w:tab/>
-        <w:t>privacy_policy.html</w:t>
-      </w:r>
-    </w:p>
-    <w:p>
-      <w:pPr>
-        <w:pStyle w:val="NoSpacing"/>
-      </w:pPr>
-      <w:r>
-        <w:tab/>
-      </w:r>
-      <w:r>
-        <w:tab/>
-      </w:r>
-      <w:r>
-        <w:tab/>
-        <w:t>profile.html</w:t>
-      </w:r>
-    </w:p>
-    <w:p>
-      <w:pPr>
-        <w:pStyle w:val="NoSpacing"/>
-      </w:pPr>
-      <w:r>
-        <w:tab/>
-      </w:r>
-      <w:r>
-        <w:tab/>
-      </w:r>
-      <w:r>
-        <w:tab/>
-        <w:t>register.html</w:t>
-      </w:r>
-    </w:p>
-    <w:p>
-      <w:pPr>
-        <w:pStyle w:val="NoSpacing"/>
-      </w:pPr>
-      <w:r>
-        <w:tab/>
-      </w:r>
-      <w:r>
-        <w:tab/>
-      </w:r>
-      <w:r>
-        <w:tab/>
-        <w:t>update_password.html</w:t>
-      </w:r>
-    </w:p>
-    <w:p>
-      <w:pPr>
-        <w:pStyle w:val="NoSpacing"/>
-      </w:pPr>
-      <w:r>
-        <w:tab/>
-      </w:r>
-      <w:r>
-        <w:tab/>
-      </w:r>
-      <w:r>
-        <w:tab/>
-        <w:t>update_user.html</w:t>
+        <w:t>tasks.html</w:t>
       </w:r>
     </w:p>
     <w:p>
@@ -445,658 +818,20 @@
       <w:pPr>
         <w:pStyle w:val="NoSpacing"/>
       </w:pPr>
-      <w:r>
-        <w:tab/>
-        <w:t>/myEnv</w:t>
-      </w:r>
-    </w:p>
-    <w:p>
-      <w:pPr>
-        <w:pStyle w:val="NoSpacing"/>
-      </w:pPr>
-      <w:r>
-        <w:tab/>
-      </w:r>
-      <w:r>
-        <w:tab/>
-        <w:t>/Lib</w:t>
-      </w:r>
-    </w:p>
-    <w:p>
-      <w:pPr>
-        <w:pStyle w:val="NoSpacing"/>
-      </w:pPr>
-      <w:r>
-        <w:tab/>
-      </w:r>
-      <w:r>
-        <w:tab/>
-        <w:t>/Scripts</w:t>
-      </w:r>
-    </w:p>
-    <w:p>
-      <w:pPr>
-        <w:pStyle w:val="NoSpacing"/>
-      </w:pPr>
-      <w:r>
-        <w:tab/>
-      </w:r>
-      <w:r>
-        <w:tab/>
-        <w:t>pip-selfcheck.json</w:t>
-      </w:r>
-    </w:p>
-    <w:p>
-      <w:pPr>
-        <w:pStyle w:val="NoSpacing"/>
-      </w:pPr>
-      <w:r>
-        <w:tab/>
-      </w:r>
-      <w:r>
-        <w:tab/>
-        <w:t>pyvenv.cfg</w:t>
-      </w:r>
-    </w:p>
-    <w:p>
-      <w:pPr>
-        <w:pStyle w:val="NoSpacing"/>
-      </w:pPr>
-      <w:r>
-        <w:tab/>
-        <w:t>/ScrumBuddies</w:t>
-      </w:r>
-    </w:p>
-    <w:p>
-      <w:pPr>
-        <w:pStyle w:val="NoSpacing"/>
-      </w:pPr>
-      <w:r>
-        <w:tab/>
-      </w:r>
-      <w:r>
-        <w:tab/>
-        <w:t>/</w:t>
-      </w:r>
-      <w:r>
-        <w:t>__pycache__</w:t>
-      </w:r>
-    </w:p>
-    <w:p>
-      <w:pPr>
-        <w:pStyle w:val="NoSpacing"/>
-      </w:pPr>
-      <w:r>
-        <w:tab/>
-      </w:r>
-      <w:r>
-        <w:tab/>
-        <w:t>__init__.py</w:t>
-      </w:r>
-    </w:p>
-    <w:p>
-      <w:pPr>
-        <w:pStyle w:val="NoSpacing"/>
-      </w:pPr>
-      <w:r>
-        <w:tab/>
-      </w:r>
-      <w:r>
-        <w:tab/>
-        <w:t>asgi.py</w:t>
-      </w:r>
-    </w:p>
-    <w:p>
-      <w:pPr>
-        <w:pStyle w:val="NoSpacing"/>
-      </w:pPr>
-      <w:r>
-        <w:tab/>
-      </w:r>
-      <w:r>
-        <w:tab/>
-        <w:t>settings.py</w:t>
-      </w:r>
-    </w:p>
-    <w:p>
-      <w:pPr>
-        <w:pStyle w:val="NoSpacing"/>
-      </w:pPr>
-      <w:r>
-        <w:lastRenderedPageBreak/>
-        <w:tab/>
-      </w:r>
-      <w:r>
-        <w:tab/>
-        <w:t>urls.py</w:t>
-      </w:r>
-    </w:p>
-    <w:p>
-      <w:pPr>
-        <w:pStyle w:val="NoSpacing"/>
-      </w:pPr>
-      <w:r>
-        <w:tab/>
-      </w:r>
-      <w:r>
-        <w:tab/>
-        <w:t>wsgi.py</w:t>
-      </w:r>
-    </w:p>
-    <w:p>
-      <w:pPr>
-        <w:pStyle w:val="NoSpacing"/>
-      </w:pPr>
-      <w:r>
-        <w:tab/>
-        <w:t>/static</w:t>
-      </w:r>
-    </w:p>
-    <w:p>
-      <w:pPr>
-        <w:pStyle w:val="NoSpacing"/>
-      </w:pPr>
-      <w:r>
-        <w:tab/>
-      </w:r>
-      <w:r>
-        <w:tab/>
-        <w:t>/css</w:t>
-      </w:r>
-    </w:p>
-    <w:p>
-      <w:pPr>
-        <w:pStyle w:val="NoSpacing"/>
-      </w:pPr>
-      <w:r>
-        <w:tab/>
-      </w:r>
-      <w:r>
-        <w:tab/>
-        <w:t>/img</w:t>
-      </w:r>
-    </w:p>
-    <w:p>
-      <w:pPr>
-        <w:pStyle w:val="NoSpacing"/>
-      </w:pPr>
-      <w:r>
-        <w:tab/>
-        <w:t>/Sustain</w:t>
-      </w:r>
-    </w:p>
-    <w:p>
-      <w:pPr>
-        <w:pStyle w:val="NoSpacing"/>
-      </w:pPr>
-      <w:r>
-        <w:tab/>
-      </w:r>
-      <w:r>
-        <w:tab/>
-        <w:t>/__pycache__</w:t>
-      </w:r>
-    </w:p>
-    <w:p>
-      <w:pPr>
-        <w:pStyle w:val="NoSpacing"/>
-      </w:pPr>
-      <w:r>
-        <w:tab/>
-      </w:r>
-      <w:r>
-        <w:tab/>
-        <w:t>/migrations</w:t>
-      </w:r>
-    </w:p>
-    <w:p>
-      <w:pPr>
-        <w:pStyle w:val="NoSpacing"/>
-      </w:pPr>
-      <w:r>
-        <w:tab/>
-      </w:r>
-      <w:r>
-        <w:tab/>
-      </w:r>
-      <w:r>
-        <w:tab/>
-        <w:t>/__pycache__</w:t>
-      </w:r>
-    </w:p>
-    <w:p>
-      <w:pPr>
-        <w:pStyle w:val="NoSpacing"/>
-      </w:pPr>
-      <w:r>
-        <w:tab/>
-      </w:r>
-      <w:r>
-        <w:tab/>
-      </w:r>
-      <w:r>
-        <w:tab/>
-        <w:t>__init__.py</w:t>
-      </w:r>
-    </w:p>
-    <w:p>
-      <w:pPr>
-        <w:pStyle w:val="NoSpacing"/>
-      </w:pPr>
-      <w:r>
-        <w:tab/>
-      </w:r>
-      <w:r>
-        <w:tab/>
-        <w:t>/templates</w:t>
-      </w:r>
-    </w:p>
-    <w:p>
-      <w:pPr>
-        <w:pStyle w:val="NoSpacing"/>
-      </w:pPr>
-      <w:r>
-        <w:tab/>
-      </w:r>
-      <w:r>
-        <w:tab/>
-      </w:r>
-      <w:r>
-        <w:tab/>
-      </w:r>
-      <w:r>
-        <w:t>base</w:t>
-      </w:r>
-      <w:r>
-        <w:t>.html</w:t>
-      </w:r>
-    </w:p>
-    <w:p>
-      <w:pPr>
-        <w:pStyle w:val="NoSpacing"/>
-      </w:pPr>
-      <w:r>
-        <w:tab/>
-      </w:r>
-      <w:r>
-        <w:tab/>
-      </w:r>
-      <w:r>
-        <w:tab/>
-      </w:r>
-      <w:r>
-        <w:t>index</w:t>
-      </w:r>
-      <w:r>
-        <w:t>.html</w:t>
-      </w:r>
-    </w:p>
-    <w:p>
-      <w:pPr>
-        <w:pStyle w:val="NoSpacing"/>
-      </w:pPr>
-      <w:r>
-        <w:tab/>
-      </w:r>
-      <w:r>
-        <w:tab/>
-      </w:r>
-      <w:r>
-        <w:tab/>
-      </w:r>
-      <w:r>
-        <w:t>learning</w:t>
-      </w:r>
-      <w:r>
-        <w:t>.html</w:t>
-      </w:r>
-    </w:p>
-    <w:p>
-      <w:pPr>
-        <w:pStyle w:val="NoSpacing"/>
-      </w:pPr>
-      <w:r>
-        <w:tab/>
-      </w:r>
-      <w:r>
-        <w:tab/>
-      </w:r>
-      <w:r>
-        <w:tab/>
-      </w:r>
-      <w:r>
-        <w:t>navbar</w:t>
-      </w:r>
-      <w:r>
-        <w:t>.html</w:t>
-      </w:r>
-    </w:p>
-    <w:p>
-      <w:pPr>
-        <w:pStyle w:val="NoSpacing"/>
-      </w:pPr>
-      <w:r>
-        <w:tab/>
-      </w:r>
-      <w:r>
-        <w:tab/>
-        <w:t>__init__.py</w:t>
-      </w:r>
-    </w:p>
-    <w:p>
-      <w:pPr>
-        <w:pStyle w:val="NoSpacing"/>
-      </w:pPr>
-      <w:r>
-        <w:tab/>
-      </w:r>
-      <w:r>
-        <w:tab/>
-        <w:t>admin.py</w:t>
-      </w:r>
-    </w:p>
-    <w:p>
-      <w:pPr>
-        <w:pStyle w:val="NoSpacing"/>
-      </w:pPr>
-      <w:r>
-        <w:tab/>
-      </w:r>
-      <w:r>
-        <w:tab/>
-        <w:t>apps.py</w:t>
-      </w:r>
-    </w:p>
-    <w:p>
-      <w:pPr>
-        <w:pStyle w:val="NoSpacing"/>
-      </w:pPr>
-      <w:r>
-        <w:tab/>
-      </w:r>
-      <w:r>
-        <w:tab/>
-        <w:t>models.py</w:t>
-      </w:r>
-    </w:p>
-    <w:p>
-      <w:pPr>
-        <w:pStyle w:val="NoSpacing"/>
-      </w:pPr>
-      <w:r>
-        <w:tab/>
-      </w:r>
-      <w:r>
-        <w:tab/>
-        <w:t>tests.py</w:t>
-      </w:r>
-    </w:p>
-    <w:p>
-      <w:pPr>
-        <w:pStyle w:val="NoSpacing"/>
-      </w:pPr>
-      <w:r>
-        <w:tab/>
-      </w:r>
-      <w:r>
-        <w:tab/>
-        <w:t>urls.py</w:t>
-      </w:r>
-    </w:p>
-    <w:p>
-      <w:pPr>
-        <w:pStyle w:val="NoSpacing"/>
-      </w:pPr>
-      <w:r>
-        <w:tab/>
-      </w:r>
-      <w:r>
-        <w:tab/>
-        <w:t>views.py</w:t>
-      </w:r>
-    </w:p>
-    <w:p>
-      <w:pPr>
-        <w:pStyle w:val="NoSpacing"/>
-      </w:pPr>
-    </w:p>
-    <w:p>
-      <w:pPr>
-        <w:pStyle w:val="NoSpacing"/>
-      </w:pPr>
-      <w:r>
-        <w:tab/>
-        <w:t>/tasks</w:t>
-      </w:r>
-    </w:p>
-    <w:p>
-      <w:pPr>
-        <w:pStyle w:val="NoSpacing"/>
-      </w:pPr>
-      <w:r>
-        <w:tab/>
-      </w:r>
-      <w:r>
-        <w:tab/>
-        <w:t>/__pycache__</w:t>
-      </w:r>
-    </w:p>
-    <w:p>
-      <w:pPr>
-        <w:pStyle w:val="NoSpacing"/>
-      </w:pPr>
-      <w:r>
-        <w:tab/>
-      </w:r>
-      <w:r>
-        <w:tab/>
-        <w:t>/migrations</w:t>
-      </w:r>
-    </w:p>
-    <w:p>
-      <w:pPr>
-        <w:pStyle w:val="NoSpacing"/>
-      </w:pPr>
-      <w:r>
-        <w:tab/>
-      </w:r>
-      <w:r>
-        <w:tab/>
-      </w:r>
-      <w:r>
-        <w:tab/>
-        <w:t>/__pycache__</w:t>
-      </w:r>
-    </w:p>
-    <w:p>
-      <w:pPr>
-        <w:pStyle w:val="NoSpacing"/>
-      </w:pPr>
-      <w:r>
-        <w:tab/>
-      </w:r>
-      <w:r>
-        <w:tab/>
-      </w:r>
-      <w:r>
-        <w:tab/>
-        <w:t>__init__.py</w:t>
-      </w:r>
-    </w:p>
-    <w:p>
-      <w:pPr>
-        <w:pStyle w:val="NoSpacing"/>
-      </w:pPr>
-      <w:r>
-        <w:tab/>
-      </w:r>
-      <w:r>
-        <w:tab/>
-      </w:r>
-      <w:r>
-        <w:tab/>
-        <w:t>0001_initial.py</w:t>
-      </w:r>
-    </w:p>
-    <w:p>
-      <w:pPr>
-        <w:pStyle w:val="NoSpacing"/>
-      </w:pPr>
-      <w:r>
-        <w:tab/>
-      </w:r>
-      <w:r>
-        <w:tab/>
-      </w:r>
-      <w:r>
-        <w:tab/>
-        <w:t>0002_</w:t>
-      </w:r>
-      <w:r>
-        <w:t>task_answer.py</w:t>
-      </w:r>
-    </w:p>
-    <w:p>
-      <w:pPr>
-        <w:pStyle w:val="NoSpacing"/>
-      </w:pPr>
-      <w:r>
-        <w:tab/>
-      </w:r>
-      <w:r>
-        <w:tab/>
-        <w:t>/templates</w:t>
-      </w:r>
-    </w:p>
-    <w:p>
-      <w:pPr>
-        <w:pStyle w:val="NoSpacing"/>
-      </w:pPr>
-      <w:r>
-        <w:tab/>
-      </w:r>
-      <w:r>
-        <w:tab/>
-      </w:r>
-      <w:r>
-        <w:tab/>
-      </w:r>
-      <w:r>
-        <w:t>tasks</w:t>
-      </w:r>
-      <w:r>
-        <w:t>.html</w:t>
-      </w:r>
-    </w:p>
-    <w:p>
-      <w:pPr>
-        <w:pStyle w:val="NoSpacing"/>
-      </w:pPr>
-      <w:r>
-        <w:tab/>
-      </w:r>
-      <w:r>
-        <w:tab/>
-        <w:t>__init__.py</w:t>
-      </w:r>
-    </w:p>
-    <w:p>
-      <w:pPr>
-        <w:pStyle w:val="NoSpacing"/>
-      </w:pPr>
-      <w:r>
-        <w:tab/>
-      </w:r>
-      <w:r>
-        <w:tab/>
-        <w:t>admin.py</w:t>
-      </w:r>
-    </w:p>
-    <w:p>
-      <w:pPr>
-        <w:pStyle w:val="NoSpacing"/>
-      </w:pPr>
-      <w:r>
-        <w:tab/>
-      </w:r>
-      <w:r>
-        <w:tab/>
-        <w:t>apps.py</w:t>
-      </w:r>
-    </w:p>
-    <w:p>
-      <w:pPr>
-        <w:pStyle w:val="NoSpacing"/>
-      </w:pPr>
-      <w:r>
-        <w:tab/>
-      </w:r>
-      <w:r>
-        <w:tab/>
-        <w:t>forms.py</w:t>
-      </w:r>
-    </w:p>
-    <w:p>
-      <w:pPr>
-        <w:pStyle w:val="NoSpacing"/>
-      </w:pPr>
-      <w:r>
-        <w:tab/>
-      </w:r>
-      <w:r>
-        <w:tab/>
-        <w:t>models.py</w:t>
-      </w:r>
-    </w:p>
-    <w:p>
-      <w:pPr>
-        <w:pStyle w:val="NoSpacing"/>
-      </w:pPr>
-      <w:r>
-        <w:tab/>
-      </w:r>
-      <w:r>
-        <w:tab/>
-        <w:t>tests.py</w:t>
-      </w:r>
-    </w:p>
-    <w:p>
-      <w:pPr>
-        <w:pStyle w:val="NoSpacing"/>
-      </w:pPr>
-      <w:r>
-        <w:tab/>
-      </w:r>
-      <w:r>
-        <w:tab/>
-        <w:t>urls.py</w:t>
-      </w:r>
-    </w:p>
-    <w:p>
-      <w:pPr>
-        <w:pStyle w:val="NoSpacing"/>
-      </w:pPr>
-      <w:r>
-        <w:tab/>
-      </w:r>
-      <w:r>
-        <w:tab/>
-        <w:t>views.py</w:t>
-      </w:r>
-    </w:p>
-    <w:p>
-      <w:pPr>
-        <w:pStyle w:val="NoSpacing"/>
-      </w:pPr>
-    </w:p>
-    <w:p>
-      <w:pPr>
-        <w:pStyle w:val="NoSpacing"/>
-      </w:pPr>
-      <w:r>
-        <w:tab/>
-        <w:t>.gitignore</w:t>
-      </w:r>
+    </w:p>
+    <w:p>
+      <w:pPr>
+        <w:pStyle w:val="NoSpacing"/>
+      </w:pPr>
+      <w:r>
+        <w:tab/>
+        <w:t>.</w:t>
+      </w:r>
+      <w:proofErr w:type="spellStart"/>
+      <w:r>
+        <w:t>gitignore</w:t>
+      </w:r>
+      <w:proofErr w:type="spellEnd"/>
     </w:p>
     <w:p>
       <w:pPr>
@@ -1135,11 +870,16 @@
         <w:t xml:space="preserve">The Django backend system is compartmentalised into various aspects of the web app. The Sustain Folder is the default folder, in which </w:t>
       </w:r>
       <w:r>
-        <w:t xml:space="preserve">all of the basic templates for the rest of the web app to use are stored. This includes the HTML files that hold the basic layout of the web page and the navigation bar. The members folder holds all of the information about the users. This includes the account </w:t>
-      </w:r>
-      <w:r>
-        <w:lastRenderedPageBreak/>
-        <w:t xml:space="preserve">creation system, the account login system, the account deletion system, etc. The folder also includes an extension to the Users class – which is provided by Django and cannot be directly changed. The tasks folder includes all aspects of the challenges that the users will have to complete. This includes a class identifying the type of </w:t>
+        <w:t>all</w:t>
+      </w:r>
+      <w:r>
+        <w:t xml:space="preserve"> the basic templates for the rest of the web app to use are stored. This includes the HTML files that hold the basic layout of the web page and the navigation bar. The members folder holds </w:t>
+      </w:r>
+      <w:r>
+        <w:t>all</w:t>
+      </w:r>
+      <w:r>
+        <w:t xml:space="preserve"> the information about the users. This includes the account creation system, the account login system, the account deletion system, etc. The folder also includes an extension to the Users class – which is provided by Django and cannot be directly changed. The tasks folder includes all aspects of the challenges that the users will have to complete. This includes a class identifying the type of </w:t>
       </w:r>
       <w:r>
         <w:t xml:space="preserve">tasks that must interact with, as well as a class which holds all the information about one specific task. </w:t>
@@ -1155,26 +895,105 @@
     </w:p>
     <w:p>
       <w:r>
-        <w:t>Prerequisites: Django must be installed (</w:t>
+        <w:t xml:space="preserve">Prerequisites: </w:t>
+      </w:r>
+    </w:p>
+    <w:p>
+      <w:pPr>
+        <w:pStyle w:val="ListParagraph"/>
+        <w:numPr>
+          <w:ilvl w:val="0"/>
+          <w:numId w:val="2"/>
+        </w:numPr>
+      </w:pPr>
+      <w:r>
+        <w:t xml:space="preserve">Django </w:t>
+      </w:r>
+      <w:r>
+        <w:rPr>
+          <w:b/>
+          <w:bCs/>
+          <w:u w:val="single"/>
+        </w:rPr>
+        <w:t>must</w:t>
+      </w:r>
+      <w:r>
+        <w:t xml:space="preserve"> be installed (</w:t>
       </w:r>
       <w:hyperlink r:id="rId5" w:history="1">
         <w:r>
           <w:rPr>
             <w:rStyle w:val="Hyperlink"/>
           </w:rPr>
-          <w:t>https://docs.djangopr</w:t>
+          <w:t>https://docs.djangoproject.com/en/4.2/topics/install/</w:t>
         </w:r>
+      </w:hyperlink>
+      <w:r>
+        <w:t>)</w:t>
+      </w:r>
+    </w:p>
+    <w:p>
+      <w:pPr>
+        <w:pStyle w:val="ListParagraph"/>
+        <w:numPr>
+          <w:ilvl w:val="0"/>
+          <w:numId w:val="2"/>
+        </w:numPr>
+      </w:pPr>
+      <w:r>
+        <w:t xml:space="preserve">Pillow </w:t>
+      </w:r>
+      <w:r>
+        <w:rPr>
+          <w:b/>
+          <w:bCs/>
+          <w:u w:val="single"/>
+        </w:rPr>
+        <w:t>must</w:t>
+      </w:r>
+      <w:r>
+        <w:t xml:space="preserve"> be installed (</w:t>
+      </w:r>
+      <w:hyperlink r:id="rId6" w:history="1">
         <w:r>
           <w:rPr>
             <w:rStyle w:val="Hyperlink"/>
           </w:rPr>
-          <w:t>o</w:t>
+          <w:t>https://pypi.org/project/Pillow/</w:t>
         </w:r>
+      </w:hyperlink>
+      <w:r>
+        <w:t>)</w:t>
+      </w:r>
+    </w:p>
+    <w:p>
+      <w:pPr>
+        <w:pStyle w:val="ListParagraph"/>
+        <w:numPr>
+          <w:ilvl w:val="0"/>
+          <w:numId w:val="2"/>
+        </w:numPr>
+      </w:pPr>
+      <w:r>
+        <w:t xml:space="preserve">Responses </w:t>
+      </w:r>
+      <w:r>
+        <w:rPr>
+          <w:b/>
+          <w:bCs/>
+          <w:u w:val="single"/>
+        </w:rPr>
+        <w:t>must</w:t>
+      </w:r>
+      <w:r>
+        <w:t xml:space="preserve"> be installed (</w:t>
+      </w:r>
+      <w:hyperlink r:id="rId7" w:history="1">
         <w:r>
           <w:rPr>
             <w:rStyle w:val="Hyperlink"/>
           </w:rPr>
-          <w:t>ject.com/en/4.2/topics/install/</w:t>
+          <w:t>https://pypi.org/project/responses/</w:t>
         </w:r>
       </w:hyperlink>
       <w:r>
@@ -1183,7 +1002,15 @@
     </w:p>
     <w:p>
       <w:r>
-        <w:t>The web app runs using the Django backend system. This means that it can be run on a local machine by running the command ‘python manage.py runserver’ on the command line in the ‘Sustainability-Game’ directory</w:t>
+        <w:t xml:space="preserve">The web app runs using the Django backend system. This means that it can be run on a local machine by running the command ‘python manage.py </w:t>
+      </w:r>
+      <w:proofErr w:type="spellStart"/>
+      <w:r>
+        <w:t>runserver</w:t>
+      </w:r>
+      <w:proofErr w:type="spellEnd"/>
+      <w:r>
+        <w:t>’ on the command line in the ‘Sustainability-Game’ directory</w:t>
       </w:r>
       <w:r>
         <w:t>. The user can then type in the URL 127:0:0:1:8000, which will take them to the main website.</w:t>
@@ -1194,6 +1021,7 @@
         <w:pStyle w:val="Subtitle"/>
       </w:pPr>
       <w:r>
+        <w:lastRenderedPageBreak/>
         <w:t>Authorship Identification</w:t>
       </w:r>
     </w:p>
@@ -1235,8 +1063,13 @@
         </w:numPr>
       </w:pPr>
       <w:r>
-        <w:t>Achille Fossiez-Revenu</w:t>
-      </w:r>
+        <w:t xml:space="preserve">Achille </w:t>
+      </w:r>
+      <w:proofErr w:type="spellStart"/>
+      <w:r>
+        <w:t>Fossiez-Revenu</w:t>
+      </w:r>
+      <w:proofErr w:type="spellEnd"/>
     </w:p>
     <w:p>
       <w:pPr>
@@ -1247,8 +1080,13 @@
         </w:numPr>
       </w:pPr>
       <w:r>
-        <w:t>Gregory Goursaud</w:t>
-      </w:r>
+        <w:t xml:space="preserve">Gregory </w:t>
+      </w:r>
+      <w:proofErr w:type="spellStart"/>
+      <w:r>
+        <w:t>Goursaud</w:t>
+      </w:r>
+      <w:proofErr w:type="spellEnd"/>
     </w:p>
     <w:p>
       <w:pPr>
@@ -1412,7 +1250,337 @@
         <w:t>Comments explaining functionality of code.</w:t>
       </w:r>
     </w:p>
-    <w:p/>
+    <w:p>
+      <w:pPr>
+        <w:pStyle w:val="Subtitle"/>
+      </w:pPr>
+      <w:r>
+        <w:t>Testing Strategy</w:t>
+      </w:r>
+    </w:p>
+    <w:p>
+      <w:r>
+        <w:rPr>
+          <w:b/>
+          <w:bCs/>
+          <w:u w:val="single"/>
+        </w:rPr>
+        <w:t>Members</w:t>
+      </w:r>
+      <w:r>
+        <w:t>:</w:t>
+      </w:r>
+    </w:p>
+    <w:p>
+      <w:pPr>
+        <w:pStyle w:val="ListParagraph"/>
+        <w:numPr>
+          <w:ilvl w:val="0"/>
+          <w:numId w:val="1"/>
+        </w:numPr>
+      </w:pPr>
+      <w:r>
+        <w:rPr>
+          <w:b/>
+          <w:bCs/>
+        </w:rPr>
+        <w:t>testUserCreation</w:t>
+      </w:r>
+      <w:r>
+        <w:t xml:space="preserve">: </w:t>
+      </w:r>
+    </w:p>
+    <w:p>
+      <w:pPr>
+        <w:pStyle w:val="ListParagraph"/>
+        <w:numPr>
+          <w:ilvl w:val="1"/>
+          <w:numId w:val="1"/>
+        </w:numPr>
+      </w:pPr>
+      <w:r>
+        <w:rPr>
+          <w:b/>
+          <w:bCs/>
+        </w:rPr>
+        <w:t xml:space="preserve">Purpose: </w:t>
+      </w:r>
+      <w:r>
+        <w:t xml:space="preserve">This test is designed to test the user creation functionality. </w:t>
+      </w:r>
+    </w:p>
+    <w:p>
+      <w:pPr>
+        <w:pStyle w:val="ListParagraph"/>
+        <w:numPr>
+          <w:ilvl w:val="1"/>
+          <w:numId w:val="1"/>
+        </w:numPr>
+      </w:pPr>
+      <w:r>
+        <w:rPr>
+          <w:b/>
+          <w:bCs/>
+        </w:rPr>
+        <w:t xml:space="preserve">Steps: </w:t>
+      </w:r>
+    </w:p>
+    <w:p>
+      <w:pPr>
+        <w:pStyle w:val="ListParagraph"/>
+        <w:numPr>
+          <w:ilvl w:val="2"/>
+          <w:numId w:val="1"/>
+        </w:numPr>
+      </w:pPr>
+      <w:r>
+        <w:t xml:space="preserve">The test </w:t>
+      </w:r>
+      <w:r>
+        <w:t>creates</w:t>
+      </w:r>
+      <w:r>
+        <w:t xml:space="preserve"> an instance of the website that can be interacted with in a testing environment. </w:t>
+      </w:r>
+    </w:p>
+    <w:p>
+      <w:pPr>
+        <w:pStyle w:val="ListParagraph"/>
+        <w:numPr>
+          <w:ilvl w:val="2"/>
+          <w:numId w:val="1"/>
+        </w:numPr>
+      </w:pPr>
+      <w:r>
+        <w:t xml:space="preserve">The initial number of users is stored in a variable so that it can be compared with the number of accounts after the test account has been attempted to be created. </w:t>
+      </w:r>
+    </w:p>
+    <w:p>
+      <w:pPr>
+        <w:pStyle w:val="ListParagraph"/>
+        <w:numPr>
+          <w:ilvl w:val="2"/>
+          <w:numId w:val="1"/>
+        </w:numPr>
+      </w:pPr>
+      <w:r>
+        <w:t>Test data is created to be used as the test account’s details. The details are checked using the RegisterUserForm – a form for adding users. The form is validated by using ‘</w:t>
+      </w:r>
+      <w:r>
+        <w:t>assertTrue</w:t>
+      </w:r>
+      <w:r>
+        <w:t xml:space="preserve">’. </w:t>
+      </w:r>
+    </w:p>
+    <w:p>
+      <w:pPr>
+        <w:pStyle w:val="ListParagraph"/>
+        <w:numPr>
+          <w:ilvl w:val="2"/>
+          <w:numId w:val="1"/>
+        </w:numPr>
+      </w:pPr>
+      <w:r>
+        <w:t>The test attempts to create the test account by using the test data</w:t>
+      </w:r>
+      <w:r>
+        <w:t xml:space="preserve"> and the view ‘register_user’</w:t>
+      </w:r>
+      <w:r>
+        <w:t xml:space="preserve">. </w:t>
+      </w:r>
+    </w:p>
+    <w:p>
+      <w:pPr>
+        <w:pStyle w:val="ListParagraph"/>
+        <w:numPr>
+          <w:ilvl w:val="2"/>
+          <w:numId w:val="1"/>
+        </w:numPr>
+      </w:pPr>
+      <w:r>
+        <w:t xml:space="preserve">The number of accounts is </w:t>
+      </w:r>
+      <w:proofErr w:type="spellStart"/>
+      <w:r>
+        <w:t>tchecked</w:t>
+      </w:r>
+      <w:proofErr w:type="spellEnd"/>
+      <w:r>
+        <w:t xml:space="preserve"> against the original number of accounts by using ‘assertEquals’ on the current number of accounts and the initial number of accounts plus one. Since the test account is the last </w:t>
+      </w:r>
+      <w:r>
+        <w:t xml:space="preserve">account in the table, it can be easily accessed, stored in a variable and used for further testing. The name of the user is checked against the data that was initially inputted to again verify that the account is in the database using ‘assertEquals’. The status code is also checked against what it should be by </w:t>
+      </w:r>
+      <w:r>
+        <w:lastRenderedPageBreak/>
+        <w:t>using ‘assertEquals’. The final part of the test is to ensure that the user has been redirected to the correct page by using ‘assertRedirects’.</w:t>
+      </w:r>
+    </w:p>
+    <w:p>
+      <w:pPr>
+        <w:pStyle w:val="ListParagraph"/>
+        <w:numPr>
+          <w:ilvl w:val="0"/>
+          <w:numId w:val="1"/>
+        </w:numPr>
+      </w:pPr>
+      <w:r>
+        <w:rPr>
+          <w:b/>
+          <w:bCs/>
+        </w:rPr>
+        <w:t>testUserLogin</w:t>
+      </w:r>
+      <w:r>
+        <w:t>: This test is designed to test the user login functionality. The test begins by creating an instance of the website that can be interacted with in a testing environment. A test user is then created by using test data. This data is replicated in another variable and is used in an attempt to log the user into their account</w:t>
+      </w:r>
+      <w:r>
+        <w:t xml:space="preserve"> using</w:t>
+      </w:r>
+      <w:r>
+        <w:t xml:space="preserve"> the view</w:t>
+      </w:r>
+      <w:r>
+        <w:t xml:space="preserve"> ‘login_user’</w:t>
+      </w:r>
+      <w:r>
+        <w:t>. ‘assertEquals’ is then used to compare the status code of the response and what the status code should be.</w:t>
+      </w:r>
+    </w:p>
+    <w:p>
+      <w:pPr>
+        <w:pStyle w:val="ListParagraph"/>
+        <w:numPr>
+          <w:ilvl w:val="0"/>
+          <w:numId w:val="1"/>
+        </w:numPr>
+      </w:pPr>
+      <w:r>
+        <w:rPr>
+          <w:b/>
+          <w:bCs/>
+        </w:rPr>
+        <w:t>testUserLogout</w:t>
+      </w:r>
+      <w:r>
+        <w:t>: This test is designed to test the user creation functionality. The test begins by creating an instance of the website that can be interacted with in a testing environment. A test user is created and logged into the system. After this, the test attempts to log the test user out of their account</w:t>
+      </w:r>
+      <w:r>
+        <w:t xml:space="preserve"> by using</w:t>
+      </w:r>
+      <w:r>
+        <w:t xml:space="preserve"> the view</w:t>
+      </w:r>
+      <w:r>
+        <w:t xml:space="preserve"> ‘logout_user’</w:t>
+      </w:r>
+      <w:r>
+        <w:t xml:space="preserve">. The status of the </w:t>
+      </w:r>
+      <w:r>
+        <w:t>response is then checked using ‘assertEquals’ to ensure that the code is what it should be.</w:t>
+      </w:r>
+    </w:p>
+    <w:p>
+      <w:pPr>
+        <w:pStyle w:val="ListParagraph"/>
+        <w:numPr>
+          <w:ilvl w:val="0"/>
+          <w:numId w:val="1"/>
+        </w:numPr>
+      </w:pPr>
+      <w:r>
+        <w:rPr>
+          <w:b/>
+          <w:bCs/>
+        </w:rPr>
+        <w:t>test</w:t>
+      </w:r>
+      <w:r>
+        <w:rPr>
+          <w:b/>
+          <w:bCs/>
+        </w:rPr>
+        <w:t>UserDelete</w:t>
+      </w:r>
+      <w:r>
+        <w:t>:</w:t>
+      </w:r>
+      <w:r>
+        <w:t xml:space="preserve"> This test is designed to test the user deletion functionality. The test begins by creating an instance of the website that can be interacted with in a testing environment. A test user is created and the number of users in the system is counted and stored in a variable. This variable will be compared with the number of users once the test has attempted to </w:t>
+      </w:r>
+      <w:r>
+        <w:t>delete</w:t>
+      </w:r>
+      <w:r>
+        <w:t xml:space="preserve"> the test user from the system. </w:t>
+      </w:r>
+      <w:r>
+        <w:t xml:space="preserve">The test account is then logged into in order to test the ‘delete_user’ view, as it requires the user that is currently logged in. </w:t>
+      </w:r>
+      <w:r>
+        <w:t>Once the view is used, ‘assertEquals’ is used to compare the current number of users in the system with the number of users before the view was called.</w:t>
+      </w:r>
+    </w:p>
+    <w:p>
+      <w:pPr>
+        <w:pStyle w:val="ListParagraph"/>
+        <w:numPr>
+          <w:ilvl w:val="0"/>
+          <w:numId w:val="1"/>
+        </w:numPr>
+      </w:pPr>
+      <w:r>
+        <w:rPr>
+          <w:b/>
+          <w:bCs/>
+        </w:rPr>
+        <w:t>testUserUpdate</w:t>
+      </w:r>
+      <w:r>
+        <w:t>:</w:t>
+      </w:r>
+      <w:r>
+        <w:t xml:space="preserve"> This test is designed to test the user/profile updating functionality. The test begins by creating an instance of the website that can be interacted with in a testing environment. A test user is created and stored in a variable so that the changes in its attributes can be assessed and analysed. Since the user </w:t>
+      </w:r>
+      <w:r>
+        <w:t xml:space="preserve">class </w:t>
+      </w:r>
+      <w:r>
+        <w:t xml:space="preserve">has a one-to-one relationship with the profile class, the profile of the </w:t>
+      </w:r>
+      <w:r>
+        <w:t xml:space="preserve">test </w:t>
+      </w:r>
+      <w:r>
+        <w:t>user</w:t>
+      </w:r>
+      <w:r>
+        <w:t xml:space="preserve"> </w:t>
+      </w:r>
+      <w:r>
+        <w:t>is also stored in a variable.</w:t>
+      </w:r>
+      <w:r>
+        <w:t xml:space="preserve"> The test user is then logged in so that the forms can be processe</w:t>
+      </w:r>
+      <w:r>
+        <w:t xml:space="preserve">d correctly. Test data is created that will be used to update the attributes of the test user and their associated profile. All of the attributes that will be updated are checked using ‘assertEquals’ to make sure that they are empty or of type ‘None’. The data is then passed through the relevant forms with the correct instances. The forms are all validated using ‘assertTrue’ after the data has been passed through. </w:t>
+      </w:r>
+      <w:r>
+        <w:t>The view ‘</w:t>
+      </w:r>
+      <w:proofErr w:type="spellStart"/>
+      <w:r>
+        <w:t>update_user</w:t>
+      </w:r>
+      <w:proofErr w:type="spellEnd"/>
+      <w:r>
+        <w:t xml:space="preserve">’ is called to attempt to update the attributes of the test user and their profile. Each time the view is called, the status code is checked using ‘assertEquals’. The attributes that have been updated are also checked using ‘assertEquals’ to ensure that the attributes are what was expected. </w:t>
+      </w:r>
+    </w:p>
     <w:sectPr>
       <w:pgSz w:w="11906" w:h="16838"/>
       <w:pgMar w:top="1440" w:right="1440" w:bottom="1440" w:left="1440" w:header="708" w:footer="708" w:gutter="0"/>
@@ -1453,7 +1621,7 @@
         <w:rFonts w:ascii="Courier New" w:hAnsi="Courier New" w:cs="Courier New" w:hint="default"/>
       </w:rPr>
     </w:lvl>
-    <w:lvl w:ilvl="2" w:tplc="08090005" w:tentative="1">
+    <w:lvl w:ilvl="2" w:tplc="08090005">
       <w:start w:val="1"/>
       <w:numFmt w:val="bullet"/>
       <w:lvlText w:val=""/>
@@ -1538,8 +1706,123 @@
       </w:rPr>
     </w:lvl>
   </w:abstractNum>
+  <w:abstractNum w:abstractNumId="1" w15:restartNumberingAfterBreak="0">
+    <w:nsid w:val="468C24A4"/>
+    <w:multiLevelType w:val="hybridMultilevel"/>
+    <w:tmpl w:val="BEC295F4"/>
+    <w:lvl w:ilvl="0" w:tplc="F61EA61A">
+      <w:numFmt w:val="bullet"/>
+      <w:lvlText w:val="-"/>
+      <w:lvlJc w:val="left"/>
+      <w:pPr>
+        <w:ind w:left="720" w:hanging="360"/>
+      </w:pPr>
+      <w:rPr>
+        <w:rFonts w:ascii="Calibri" w:eastAsiaTheme="minorHAnsi" w:hAnsi="Calibri" w:cs="Calibri" w:hint="default"/>
+      </w:rPr>
+    </w:lvl>
+    <w:lvl w:ilvl="1" w:tplc="08090003" w:tentative="1">
+      <w:start w:val="1"/>
+      <w:numFmt w:val="bullet"/>
+      <w:lvlText w:val="o"/>
+      <w:lvlJc w:val="left"/>
+      <w:pPr>
+        <w:ind w:left="1440" w:hanging="360"/>
+      </w:pPr>
+      <w:rPr>
+        <w:rFonts w:ascii="Courier New" w:hAnsi="Courier New" w:cs="Courier New" w:hint="default"/>
+      </w:rPr>
+    </w:lvl>
+    <w:lvl w:ilvl="2" w:tplc="08090005" w:tentative="1">
+      <w:start w:val="1"/>
+      <w:numFmt w:val="bullet"/>
+      <w:lvlText w:val=""/>
+      <w:lvlJc w:val="left"/>
+      <w:pPr>
+        <w:ind w:left="2160" w:hanging="360"/>
+      </w:pPr>
+      <w:rPr>
+        <w:rFonts w:ascii="Wingdings" w:hAnsi="Wingdings" w:hint="default"/>
+      </w:rPr>
+    </w:lvl>
+    <w:lvl w:ilvl="3" w:tplc="08090001" w:tentative="1">
+      <w:start w:val="1"/>
+      <w:numFmt w:val="bullet"/>
+      <w:lvlText w:val=""/>
+      <w:lvlJc w:val="left"/>
+      <w:pPr>
+        <w:ind w:left="2880" w:hanging="360"/>
+      </w:pPr>
+      <w:rPr>
+        <w:rFonts w:ascii="Symbol" w:hAnsi="Symbol" w:hint="default"/>
+      </w:rPr>
+    </w:lvl>
+    <w:lvl w:ilvl="4" w:tplc="08090003" w:tentative="1">
+      <w:start w:val="1"/>
+      <w:numFmt w:val="bullet"/>
+      <w:lvlText w:val="o"/>
+      <w:lvlJc w:val="left"/>
+      <w:pPr>
+        <w:ind w:left="3600" w:hanging="360"/>
+      </w:pPr>
+      <w:rPr>
+        <w:rFonts w:ascii="Courier New" w:hAnsi="Courier New" w:cs="Courier New" w:hint="default"/>
+      </w:rPr>
+    </w:lvl>
+    <w:lvl w:ilvl="5" w:tplc="08090005" w:tentative="1">
+      <w:start w:val="1"/>
+      <w:numFmt w:val="bullet"/>
+      <w:lvlText w:val=""/>
+      <w:lvlJc w:val="left"/>
+      <w:pPr>
+        <w:ind w:left="4320" w:hanging="360"/>
+      </w:pPr>
+      <w:rPr>
+        <w:rFonts w:ascii="Wingdings" w:hAnsi="Wingdings" w:hint="default"/>
+      </w:rPr>
+    </w:lvl>
+    <w:lvl w:ilvl="6" w:tplc="08090001" w:tentative="1">
+      <w:start w:val="1"/>
+      <w:numFmt w:val="bullet"/>
+      <w:lvlText w:val=""/>
+      <w:lvlJc w:val="left"/>
+      <w:pPr>
+        <w:ind w:left="5040" w:hanging="360"/>
+      </w:pPr>
+      <w:rPr>
+        <w:rFonts w:ascii="Symbol" w:hAnsi="Symbol" w:hint="default"/>
+      </w:rPr>
+    </w:lvl>
+    <w:lvl w:ilvl="7" w:tplc="08090003" w:tentative="1">
+      <w:start w:val="1"/>
+      <w:numFmt w:val="bullet"/>
+      <w:lvlText w:val="o"/>
+      <w:lvlJc w:val="left"/>
+      <w:pPr>
+        <w:ind w:left="5760" w:hanging="360"/>
+      </w:pPr>
+      <w:rPr>
+        <w:rFonts w:ascii="Courier New" w:hAnsi="Courier New" w:cs="Courier New" w:hint="default"/>
+      </w:rPr>
+    </w:lvl>
+    <w:lvl w:ilvl="8" w:tplc="08090005" w:tentative="1">
+      <w:start w:val="1"/>
+      <w:numFmt w:val="bullet"/>
+      <w:lvlText w:val=""/>
+      <w:lvlJc w:val="left"/>
+      <w:pPr>
+        <w:ind w:left="6480" w:hanging="360"/>
+      </w:pPr>
+      <w:rPr>
+        <w:rFonts w:ascii="Wingdings" w:hAnsi="Wingdings" w:hint="default"/>
+      </w:rPr>
+    </w:lvl>
+  </w:abstractNum>
   <w:num w:numId="1" w16cid:durableId="1368796405">
     <w:abstractNumId w:val="0"/>
+  </w:num>
+  <w:num w:numId="2" w16cid:durableId="1007825605">
+    <w:abstractNumId w:val="1"/>
   </w:num>
 </w:numbering>
 </file>

</xml_diff>

<commit_message>
updating to merge with main
</commit_message>
<xml_diff>
--- a/Technical Documents.docx
+++ b/Technical Documents.docx
@@ -6,13 +6,8 @@
       <w:pPr>
         <w:pStyle w:val="Title"/>
       </w:pPr>
-      <w:proofErr w:type="spellStart"/>
-      <w:r>
-        <w:t>ScrumBuddies</w:t>
-      </w:r>
-      <w:proofErr w:type="spellEnd"/>
-      <w:r>
-        <w:t xml:space="preserve"> – [Sustainability Game]</w:t>
+      <w:r>
+        <w:t>ScrumBuddies – [Sustainability Game]</w:t>
       </w:r>
     </w:p>
     <w:p/>
@@ -76,11 +71,9 @@
       <w:r>
         <w:t>__</w:t>
       </w:r>
-      <w:proofErr w:type="spellStart"/>
       <w:r>
         <w:t>pycache</w:t>
       </w:r>
-      <w:proofErr w:type="spellEnd"/>
       <w:r>
         <w:t>__</w:t>
       </w:r>
@@ -316,32 +309,19 @@
       </w:pPr>
       <w:r>
         <w:tab/>
-        <w:t>/</w:t>
-      </w:r>
-      <w:proofErr w:type="spellStart"/>
-      <w:r>
-        <w:t>ScrumBuddies</w:t>
-      </w:r>
-      <w:proofErr w:type="spellEnd"/>
-    </w:p>
-    <w:p>
-      <w:pPr>
-        <w:pStyle w:val="NoSpacing"/>
-      </w:pPr>
-      <w:r>
-        <w:tab/>
-      </w:r>
-      <w:r>
-        <w:tab/>
-        <w:t>/__</w:t>
-      </w:r>
-      <w:proofErr w:type="spellStart"/>
-      <w:r>
-        <w:t>pycache</w:t>
-      </w:r>
-      <w:proofErr w:type="spellEnd"/>
-      <w:r>
-        <w:t>__</w:t>
+        <w:t>/ScrumBuddies</w:t>
+      </w:r>
+    </w:p>
+    <w:p>
+      <w:pPr>
+        <w:pStyle w:val="NoSpacing"/>
+      </w:pPr>
+      <w:r>
+        <w:tab/>
+      </w:r>
+      <w:r>
+        <w:tab/>
+        <w:t>/__pycache__</w:t>
       </w:r>
     </w:p>
     <w:p>
@@ -422,30 +402,20 @@
       </w:r>
       <w:r>
         <w:tab/>
-        <w:t>/</w:t>
-      </w:r>
-      <w:proofErr w:type="spellStart"/>
-      <w:r>
-        <w:t>css</w:t>
-      </w:r>
-      <w:proofErr w:type="spellEnd"/>
-    </w:p>
-    <w:p>
-      <w:pPr>
-        <w:pStyle w:val="NoSpacing"/>
-      </w:pPr>
-      <w:r>
-        <w:tab/>
-      </w:r>
-      <w:r>
-        <w:tab/>
-        <w:t>/</w:t>
-      </w:r>
-      <w:proofErr w:type="spellStart"/>
-      <w:r>
-        <w:t>img</w:t>
-      </w:r>
-      <w:proofErr w:type="spellEnd"/>
+        <w:t>/css</w:t>
+      </w:r>
+    </w:p>
+    <w:p>
+      <w:pPr>
+        <w:pStyle w:val="NoSpacing"/>
+      </w:pPr>
+      <w:r>
+        <w:tab/>
+      </w:r>
+      <w:r>
+        <w:tab/>
+        <w:t>/img</w:t>
+      </w:r>
     </w:p>
     <w:p>
       <w:pPr>
@@ -465,15 +435,7 @@
       </w:r>
       <w:r>
         <w:tab/>
-        <w:t>/__</w:t>
-      </w:r>
-      <w:proofErr w:type="spellStart"/>
-      <w:r>
-        <w:t>pycache</w:t>
-      </w:r>
-      <w:proofErr w:type="spellEnd"/>
-      <w:r>
-        <w:t>__</w:t>
+        <w:t>/__pycache__</w:t>
       </w:r>
     </w:p>
     <w:p>
@@ -668,15 +630,7 @@
       </w:r>
       <w:r>
         <w:tab/>
-        <w:t>/__</w:t>
-      </w:r>
-      <w:proofErr w:type="spellStart"/>
-      <w:r>
-        <w:t>pycache</w:t>
-      </w:r>
-      <w:proofErr w:type="spellEnd"/>
-      <w:r>
-        <w:t>__</w:t>
+        <w:t>/__pycache__</w:t>
       </w:r>
     </w:p>
     <w:p>
@@ -825,13 +779,8 @@
       </w:pPr>
       <w:r>
         <w:tab/>
-        <w:t>.</w:t>
-      </w:r>
-      <w:proofErr w:type="spellStart"/>
-      <w:r>
-        <w:t>gitignore</w:t>
-      </w:r>
-      <w:proofErr w:type="spellEnd"/>
+        <w:t>.gitignore</w:t>
+      </w:r>
     </w:p>
     <w:p>
       <w:pPr>
@@ -1000,20 +949,107 @@
         <w:t>)</w:t>
       </w:r>
     </w:p>
-    <w:p>
-      <w:r>
-        <w:t xml:space="preserve">The web app runs using the Django backend system. This means that it can be run on a local machine by running the command ‘python manage.py </w:t>
-      </w:r>
-      <w:proofErr w:type="spellStart"/>
-      <w:r>
-        <w:t>runserver</w:t>
-      </w:r>
-      <w:proofErr w:type="spellEnd"/>
-      <w:r>
-        <w:t>’ on the command line in the ‘Sustainability-Game’ directory</w:t>
-      </w:r>
-      <w:r>
-        <w:t>. The user can then type in the URL 127:0:0:1:8000, which will take them to the main website.</w:t>
+    <w:p/>
+    <w:p/>
+    <w:p/>
+    <w:p>
+      <w:r>
+        <w:lastRenderedPageBreak/>
+        <w:t>Deployment Steps (for Windows):</w:t>
+      </w:r>
+    </w:p>
+    <w:p>
+      <w:pPr>
+        <w:pStyle w:val="ListParagraph"/>
+        <w:numPr>
+          <w:ilvl w:val="0"/>
+          <w:numId w:val="2"/>
+        </w:numPr>
+      </w:pPr>
+      <w:r>
+        <w:t>Open command prompt</w:t>
+      </w:r>
+    </w:p>
+    <w:p>
+      <w:pPr>
+        <w:pStyle w:val="ListParagraph"/>
+        <w:numPr>
+          <w:ilvl w:val="0"/>
+          <w:numId w:val="2"/>
+        </w:numPr>
+      </w:pPr>
+      <w:r>
+        <w:t xml:space="preserve">Clone the git repository ‘git clone </w:t>
+      </w:r>
+      <w:hyperlink r:id="rId8" w:history="1">
+        <w:r>
+          <w:rPr>
+            <w:rStyle w:val="Hyperlink"/>
+          </w:rPr>
+          <w:t>https://github.com/CharlieSilver1108/Sustainability-Game</w:t>
+        </w:r>
+      </w:hyperlink>
+      <w:r>
+        <w:t>’</w:t>
+      </w:r>
+    </w:p>
+    <w:p>
+      <w:pPr>
+        <w:pStyle w:val="ListParagraph"/>
+        <w:numPr>
+          <w:ilvl w:val="0"/>
+          <w:numId w:val="2"/>
+        </w:numPr>
+      </w:pPr>
+      <w:r>
+        <w:t>Navigate to the project directory ‘cd Sustainability-Game’</w:t>
+      </w:r>
+    </w:p>
+    <w:p>
+      <w:pPr>
+        <w:pStyle w:val="ListParagraph"/>
+        <w:numPr>
+          <w:ilvl w:val="0"/>
+          <w:numId w:val="2"/>
+        </w:numPr>
+      </w:pPr>
+      <w:r>
+        <w:t>Apply migrations ‘python manage.py migrate’</w:t>
+      </w:r>
+    </w:p>
+    <w:p>
+      <w:pPr>
+        <w:pStyle w:val="ListParagraph"/>
+        <w:numPr>
+          <w:ilvl w:val="0"/>
+          <w:numId w:val="2"/>
+        </w:numPr>
+      </w:pPr>
+      <w:r>
+        <w:t>Run the server ‘python manage.py migrations’</w:t>
+      </w:r>
+    </w:p>
+    <w:p>
+      <w:pPr>
+        <w:pStyle w:val="ListParagraph"/>
+        <w:numPr>
+          <w:ilvl w:val="0"/>
+          <w:numId w:val="2"/>
+        </w:numPr>
+      </w:pPr>
+      <w:r>
+        <w:t>Open the web app by entering the URL ‘</w:t>
+      </w:r>
+      <w:hyperlink r:id="rId9" w:history="1">
+        <w:r>
+          <w:rPr>
+            <w:rStyle w:val="Hyperlink"/>
+          </w:rPr>
+          <w:t>http://127.0.0.1:8000</w:t>
+        </w:r>
+      </w:hyperlink>
+      <w:r>
+        <w:t>’</w:t>
       </w:r>
     </w:p>
     <w:p>
@@ -1021,7 +1057,6 @@
         <w:pStyle w:val="Subtitle"/>
       </w:pPr>
       <w:r>
-        <w:lastRenderedPageBreak/>
         <w:t>Authorship Identification</w:t>
       </w:r>
     </w:p>
@@ -1063,13 +1098,8 @@
         </w:numPr>
       </w:pPr>
       <w:r>
-        <w:t xml:space="preserve">Achille </w:t>
-      </w:r>
-      <w:proofErr w:type="spellStart"/>
-      <w:r>
-        <w:t>Fossiez-Revenu</w:t>
-      </w:r>
-      <w:proofErr w:type="spellEnd"/>
+        <w:t>Achille Fossiez-Revenu</w:t>
+      </w:r>
     </w:p>
     <w:p>
       <w:pPr>
@@ -1080,13 +1110,8 @@
         </w:numPr>
       </w:pPr>
       <w:r>
-        <w:t xml:space="preserve">Gregory </w:t>
-      </w:r>
-      <w:proofErr w:type="spellStart"/>
-      <w:r>
-        <w:t>Goursaud</w:t>
-      </w:r>
-      <w:proofErr w:type="spellEnd"/>
+        <w:t>Gregory Goursaud</w:t>
+      </w:r>
     </w:p>
     <w:p>
       <w:pPr>
@@ -1382,6 +1407,7 @@
         </w:numPr>
       </w:pPr>
       <w:r>
+        <w:lastRenderedPageBreak/>
         <w:t>The test attempts to create the test account by using the test data</w:t>
       </w:r>
       <w:r>
@@ -1400,22 +1426,34 @@
         </w:numPr>
       </w:pPr>
       <w:r>
-        <w:t xml:space="preserve">The number of accounts is </w:t>
-      </w:r>
-      <w:proofErr w:type="spellStart"/>
-      <w:r>
-        <w:t>tchecked</w:t>
-      </w:r>
-      <w:proofErr w:type="spellEnd"/>
-      <w:r>
-        <w:t xml:space="preserve"> against the original number of accounts by using ‘assertEquals’ on the current number of accounts and the initial number of accounts plus one. Since the test account is the last </w:t>
-      </w:r>
-      <w:r>
-        <w:t xml:space="preserve">account in the table, it can be easily accessed, stored in a variable and used for further testing. The name of the user is checked against the data that was initially inputted to again verify that the account is in the database using ‘assertEquals’. The status code is also checked against what it should be by </w:t>
-      </w:r>
-      <w:r>
-        <w:lastRenderedPageBreak/>
-        <w:t>using ‘assertEquals’. The final part of the test is to ensure that the user has been redirected to the correct page by using ‘assertRedirects’.</w:t>
+        <w:t xml:space="preserve">The number of accounts is checked against the original number of accounts by using ‘assertEquals’ on the current number of accounts and the initial number of accounts plus one. </w:t>
+      </w:r>
+    </w:p>
+    <w:p>
+      <w:pPr>
+        <w:pStyle w:val="ListParagraph"/>
+        <w:numPr>
+          <w:ilvl w:val="2"/>
+          <w:numId w:val="1"/>
+        </w:numPr>
+      </w:pPr>
+      <w:r>
+        <w:t xml:space="preserve">Since the test account is the last </w:t>
+      </w:r>
+      <w:r>
+        <w:t xml:space="preserve">account in the table, it can be easily accessed, stored in a variable and used for further testing. </w:t>
+      </w:r>
+    </w:p>
+    <w:p>
+      <w:pPr>
+        <w:pStyle w:val="ListParagraph"/>
+        <w:numPr>
+          <w:ilvl w:val="2"/>
+          <w:numId w:val="1"/>
+        </w:numPr>
+      </w:pPr>
+      <w:r>
+        <w:t>The name of the user is checked against the data that was initially inputted to again verify that the account is in the database using ‘assertEquals’. The status code is also checked against what it should be by using ‘assertEquals’. The final part of the test is to ensure that the user has been redirected to the correct page by using ‘assertRedirects’.</w:t>
       </w:r>
     </w:p>
     <w:p>
@@ -1434,7 +1472,90 @@
         <w:t>testUserLogin</w:t>
       </w:r>
       <w:r>
-        <w:t>: This test is designed to test the user login functionality. The test begins by creating an instance of the website that can be interacted with in a testing environment. A test user is then created by using test data. This data is replicated in another variable and is used in an attempt to log the user into their account</w:t>
+        <w:t xml:space="preserve">: </w:t>
+      </w:r>
+    </w:p>
+    <w:p>
+      <w:pPr>
+        <w:pStyle w:val="ListParagraph"/>
+        <w:numPr>
+          <w:ilvl w:val="1"/>
+          <w:numId w:val="1"/>
+        </w:numPr>
+      </w:pPr>
+      <w:r>
+        <w:rPr>
+          <w:b/>
+          <w:bCs/>
+        </w:rPr>
+        <w:t>Purpose</w:t>
+      </w:r>
+      <w:r>
+        <w:t>:</w:t>
+      </w:r>
+      <w:r>
+        <w:t xml:space="preserve"> </w:t>
+      </w:r>
+      <w:r>
+        <w:t xml:space="preserve">This test is designed to test the user login functionality. </w:t>
+      </w:r>
+    </w:p>
+    <w:p>
+      <w:pPr>
+        <w:pStyle w:val="ListParagraph"/>
+        <w:numPr>
+          <w:ilvl w:val="1"/>
+          <w:numId w:val="1"/>
+        </w:numPr>
+      </w:pPr>
+      <w:r>
+        <w:rPr>
+          <w:b/>
+          <w:bCs/>
+        </w:rPr>
+        <w:t xml:space="preserve">Steps: </w:t>
+      </w:r>
+    </w:p>
+    <w:p>
+      <w:pPr>
+        <w:pStyle w:val="ListParagraph"/>
+        <w:numPr>
+          <w:ilvl w:val="2"/>
+          <w:numId w:val="1"/>
+        </w:numPr>
+      </w:pPr>
+      <w:r>
+        <w:t xml:space="preserve">The test begins by creating an instance of the website that can be interacted with in a testing environment. </w:t>
+      </w:r>
+    </w:p>
+    <w:p>
+      <w:pPr>
+        <w:pStyle w:val="ListParagraph"/>
+        <w:numPr>
+          <w:ilvl w:val="2"/>
+          <w:numId w:val="1"/>
+        </w:numPr>
+      </w:pPr>
+      <w:r>
+        <w:t>A test user is created by using test data. This data is replicated in another variable</w:t>
+      </w:r>
+      <w:r>
+        <w:t xml:space="preserve">. </w:t>
+      </w:r>
+    </w:p>
+    <w:p>
+      <w:pPr>
+        <w:pStyle w:val="ListParagraph"/>
+        <w:numPr>
+          <w:ilvl w:val="2"/>
+          <w:numId w:val="1"/>
+        </w:numPr>
+      </w:pPr>
+      <w:r>
+        <w:t xml:space="preserve">The test data </w:t>
+      </w:r>
+      <w:r>
+        <w:t>is used in an attempt to log the user into their account</w:t>
       </w:r>
       <w:r>
         <w:t xml:space="preserve"> using</w:t>
@@ -1446,7 +1567,19 @@
         <w:t xml:space="preserve"> ‘login_user’</w:t>
       </w:r>
       <w:r>
-        <w:t>. ‘assertEquals’ is then used to compare the status code of the response and what the status code should be.</w:t>
+        <w:t xml:space="preserve">. </w:t>
+      </w:r>
+    </w:p>
+    <w:p>
+      <w:pPr>
+        <w:pStyle w:val="ListParagraph"/>
+        <w:numPr>
+          <w:ilvl w:val="2"/>
+          <w:numId w:val="1"/>
+        </w:numPr>
+      </w:pPr>
+      <w:r>
+        <w:t>‘assertEquals’ is used to compare the status code of the response and what the status code should be.</w:t>
       </w:r>
     </w:p>
     <w:p>
@@ -1465,7 +1598,84 @@
         <w:t>testUserLogout</w:t>
       </w:r>
       <w:r>
-        <w:t>: This test is designed to test the user creation functionality. The test begins by creating an instance of the website that can be interacted with in a testing environment. A test user is created and logged into the system. After this, the test attempts to log the test user out of their account</w:t>
+        <w:t xml:space="preserve">: </w:t>
+      </w:r>
+    </w:p>
+    <w:p>
+      <w:pPr>
+        <w:pStyle w:val="ListParagraph"/>
+        <w:numPr>
+          <w:ilvl w:val="1"/>
+          <w:numId w:val="1"/>
+        </w:numPr>
+      </w:pPr>
+      <w:r>
+        <w:rPr>
+          <w:b/>
+          <w:bCs/>
+        </w:rPr>
+        <w:t xml:space="preserve">Purpose: </w:t>
+      </w:r>
+      <w:r>
+        <w:t xml:space="preserve">This test is designed to test the user creation functionality. </w:t>
+      </w:r>
+    </w:p>
+    <w:p>
+      <w:pPr>
+        <w:pStyle w:val="ListParagraph"/>
+        <w:numPr>
+          <w:ilvl w:val="1"/>
+          <w:numId w:val="1"/>
+        </w:numPr>
+      </w:pPr>
+      <w:r>
+        <w:rPr>
+          <w:b/>
+          <w:bCs/>
+        </w:rPr>
+        <w:t>Steps:</w:t>
+      </w:r>
+      <w:r>
+        <w:t xml:space="preserve"> </w:t>
+      </w:r>
+    </w:p>
+    <w:p>
+      <w:pPr>
+        <w:pStyle w:val="ListParagraph"/>
+        <w:numPr>
+          <w:ilvl w:val="2"/>
+          <w:numId w:val="1"/>
+        </w:numPr>
+      </w:pPr>
+      <w:r>
+        <w:t xml:space="preserve">The test begins by creating an instance of the website that can be interacted with in a testing environment. </w:t>
+      </w:r>
+    </w:p>
+    <w:p>
+      <w:pPr>
+        <w:pStyle w:val="ListParagraph"/>
+        <w:numPr>
+          <w:ilvl w:val="2"/>
+          <w:numId w:val="1"/>
+        </w:numPr>
+      </w:pPr>
+      <w:r>
+        <w:t xml:space="preserve">A test user is created and logged into the system. </w:t>
+      </w:r>
+    </w:p>
+    <w:p>
+      <w:pPr>
+        <w:pStyle w:val="ListParagraph"/>
+        <w:numPr>
+          <w:ilvl w:val="2"/>
+          <w:numId w:val="1"/>
+        </w:numPr>
+      </w:pPr>
+      <w:r>
+        <w:t>T</w:t>
+      </w:r>
+      <w:r>
+        <w:t>he test attempts to log the test user out of their account</w:t>
       </w:r>
       <w:r>
         <w:t xml:space="preserve"> by using</w:t>
@@ -1477,7 +1687,10 @@
         <w:t xml:space="preserve"> ‘logout_user’</w:t>
       </w:r>
       <w:r>
-        <w:t xml:space="preserve">. The status of the </w:t>
+        <w:t xml:space="preserve"> and t</w:t>
+      </w:r>
+      <w:r>
+        <w:t xml:space="preserve">he status of the </w:t>
       </w:r>
       <w:r>
         <w:t>response is then checked using ‘assertEquals’ to ensure that the code is what it should be.</w:t>
@@ -1509,7 +1722,75 @@
         <w:t>:</w:t>
       </w:r>
       <w:r>
-        <w:t xml:space="preserve"> This test is designed to test the user deletion functionality. The test begins by creating an instance of the website that can be interacted with in a testing environment. A test user is created and the number of users in the system is counted and stored in a variable. This variable will be compared with the number of users once the test has attempted to </w:t>
+        <w:t xml:space="preserve"> </w:t>
+      </w:r>
+    </w:p>
+    <w:p>
+      <w:pPr>
+        <w:pStyle w:val="ListParagraph"/>
+        <w:numPr>
+          <w:ilvl w:val="1"/>
+          <w:numId w:val="1"/>
+        </w:numPr>
+      </w:pPr>
+      <w:r>
+        <w:rPr>
+          <w:b/>
+          <w:bCs/>
+        </w:rPr>
+        <w:t>Purpose</w:t>
+      </w:r>
+      <w:r>
+        <w:t>:</w:t>
+      </w:r>
+      <w:r>
+        <w:t xml:space="preserve"> </w:t>
+      </w:r>
+      <w:r>
+        <w:t>This test is designed to test the user deletion functionality.</w:t>
+      </w:r>
+    </w:p>
+    <w:p>
+      <w:pPr>
+        <w:pStyle w:val="ListParagraph"/>
+        <w:numPr>
+          <w:ilvl w:val="1"/>
+          <w:numId w:val="1"/>
+        </w:numPr>
+      </w:pPr>
+      <w:r>
+        <w:rPr>
+          <w:b/>
+          <w:bCs/>
+        </w:rPr>
+        <w:t>Steps</w:t>
+      </w:r>
+      <w:r>
+        <w:t>:</w:t>
+      </w:r>
+    </w:p>
+    <w:p>
+      <w:pPr>
+        <w:pStyle w:val="ListParagraph"/>
+        <w:numPr>
+          <w:ilvl w:val="2"/>
+          <w:numId w:val="1"/>
+        </w:numPr>
+      </w:pPr>
+      <w:r>
+        <w:t xml:space="preserve">The test begins by creating an instance of the website that can be interacted with in a testing environment. </w:t>
+      </w:r>
+    </w:p>
+    <w:p>
+      <w:pPr>
+        <w:pStyle w:val="ListParagraph"/>
+        <w:numPr>
+          <w:ilvl w:val="2"/>
+          <w:numId w:val="1"/>
+        </w:numPr>
+      </w:pPr>
+      <w:r>
+        <w:t xml:space="preserve">A test user is created and the number of users in the system is counted and stored in a variable. This variable will be compared with the number of users once the test has attempted to </w:t>
       </w:r>
       <w:r>
         <w:t>delete</w:t>
@@ -1517,9 +1798,27 @@
       <w:r>
         <w:t xml:space="preserve"> the test user from the system. </w:t>
       </w:r>
-      <w:r>
-        <w:t xml:space="preserve">The test account is then logged into in order to test the ‘delete_user’ view, as it requires the user that is currently logged in. </w:t>
-      </w:r>
+    </w:p>
+    <w:p>
+      <w:pPr>
+        <w:pStyle w:val="ListParagraph"/>
+        <w:numPr>
+          <w:ilvl w:val="2"/>
+          <w:numId w:val="1"/>
+        </w:numPr>
+      </w:pPr>
+      <w:r>
+        <w:t xml:space="preserve">The test account is logged into in order to test the ‘delete_user’ view, as it requires the user that is currently logged in. </w:t>
+      </w:r>
+    </w:p>
+    <w:p>
+      <w:pPr>
+        <w:pStyle w:val="ListParagraph"/>
+        <w:numPr>
+          <w:ilvl w:val="2"/>
+          <w:numId w:val="1"/>
+        </w:numPr>
+      </w:pPr>
       <w:r>
         <w:t>Once the view is used, ‘assertEquals’ is used to compare the current number of users in the system with the number of users before the view was called.</w:t>
       </w:r>
@@ -1543,7 +1842,76 @@
         <w:t>:</w:t>
       </w:r>
       <w:r>
-        <w:t xml:space="preserve"> This test is designed to test the user/profile updating functionality. The test begins by creating an instance of the website that can be interacted with in a testing environment. A test user is created and stored in a variable so that the changes in its attributes can be assessed and analysed. Since the user </w:t>
+        <w:t xml:space="preserve"> </w:t>
+      </w:r>
+    </w:p>
+    <w:p>
+      <w:pPr>
+        <w:pStyle w:val="ListParagraph"/>
+        <w:numPr>
+          <w:ilvl w:val="1"/>
+          <w:numId w:val="1"/>
+        </w:numPr>
+      </w:pPr>
+      <w:r>
+        <w:rPr>
+          <w:b/>
+          <w:bCs/>
+        </w:rPr>
+        <w:t>Purpose</w:t>
+      </w:r>
+      <w:r>
+        <w:t>:</w:t>
+      </w:r>
+      <w:r>
+        <w:t xml:space="preserve"> </w:t>
+      </w:r>
+      <w:r>
+        <w:t xml:space="preserve">This test is designed to test the user/profile updating functionality. </w:t>
+      </w:r>
+    </w:p>
+    <w:p>
+      <w:pPr>
+        <w:pStyle w:val="ListParagraph"/>
+        <w:numPr>
+          <w:ilvl w:val="1"/>
+          <w:numId w:val="1"/>
+        </w:numPr>
+      </w:pPr>
+      <w:r>
+        <w:rPr>
+          <w:b/>
+          <w:bCs/>
+        </w:rPr>
+        <w:t>Steps</w:t>
+      </w:r>
+      <w:r>
+        <w:t>:</w:t>
+      </w:r>
+    </w:p>
+    <w:p>
+      <w:pPr>
+        <w:pStyle w:val="ListParagraph"/>
+        <w:numPr>
+          <w:ilvl w:val="2"/>
+          <w:numId w:val="1"/>
+        </w:numPr>
+      </w:pPr>
+      <w:r>
+        <w:lastRenderedPageBreak/>
+        <w:t xml:space="preserve">The test begins by creating an instance of the website that can be interacted with in a testing environment. </w:t>
+      </w:r>
+    </w:p>
+    <w:p>
+      <w:pPr>
+        <w:pStyle w:val="ListParagraph"/>
+        <w:numPr>
+          <w:ilvl w:val="2"/>
+          <w:numId w:val="1"/>
+        </w:numPr>
+      </w:pPr>
+      <w:r>
+        <w:t xml:space="preserve">A test user is created and stored in a variable so that the changes in its attributes can be assessed and analysed. Since the user </w:t>
       </w:r>
       <w:r>
         <w:t xml:space="preserve">class </w:t>
@@ -1563,22 +1931,68 @@
       <w:r>
         <w:t>is also stored in a variable.</w:t>
       </w:r>
-      <w:r>
-        <w:t xml:space="preserve"> The test user is then logged in so that the forms can be processe</w:t>
-      </w:r>
-      <w:r>
-        <w:t xml:space="preserve">d correctly. Test data is created that will be used to update the attributes of the test user and their associated profile. All of the attributes that will be updated are checked using ‘assertEquals’ to make sure that they are empty or of type ‘None’. The data is then passed through the relevant forms with the correct instances. The forms are all validated using ‘assertTrue’ after the data has been passed through. </w:t>
-      </w:r>
-      <w:r>
-        <w:t>The view ‘</w:t>
-      </w:r>
-      <w:proofErr w:type="spellStart"/>
-      <w:r>
-        <w:t>update_user</w:t>
-      </w:r>
-      <w:proofErr w:type="spellEnd"/>
-      <w:r>
-        <w:t xml:space="preserve">’ is called to attempt to update the attributes of the test user and their profile. Each time the view is called, the status code is checked using ‘assertEquals’. The attributes that have been updated are also checked using ‘assertEquals’ to ensure that the attributes are what was expected. </w:t>
+    </w:p>
+    <w:p>
+      <w:pPr>
+        <w:pStyle w:val="ListParagraph"/>
+        <w:numPr>
+          <w:ilvl w:val="2"/>
+          <w:numId w:val="1"/>
+        </w:numPr>
+      </w:pPr>
+      <w:r>
+        <w:t>The test user is logged in so that the forms can be processe</w:t>
+      </w:r>
+      <w:r>
+        <w:t>d correctly.</w:t>
+      </w:r>
+    </w:p>
+    <w:p>
+      <w:pPr>
+        <w:pStyle w:val="ListParagraph"/>
+        <w:numPr>
+          <w:ilvl w:val="2"/>
+          <w:numId w:val="1"/>
+        </w:numPr>
+      </w:pPr>
+      <w:r>
+        <w:t xml:space="preserve">Test data is created that will be used to update the attributes of the test user and their associated profile. </w:t>
+      </w:r>
+    </w:p>
+    <w:p>
+      <w:pPr>
+        <w:pStyle w:val="ListParagraph"/>
+        <w:numPr>
+          <w:ilvl w:val="2"/>
+          <w:numId w:val="1"/>
+        </w:numPr>
+      </w:pPr>
+      <w:r>
+        <w:t xml:space="preserve">All of the attributes that will be updated are checked using ‘assertEquals’ to make sure that they are empty or of type ‘None’. </w:t>
+      </w:r>
+    </w:p>
+    <w:p>
+      <w:pPr>
+        <w:pStyle w:val="ListParagraph"/>
+        <w:numPr>
+          <w:ilvl w:val="2"/>
+          <w:numId w:val="1"/>
+        </w:numPr>
+      </w:pPr>
+      <w:r>
+        <w:t xml:space="preserve">The data is passed through the relevant forms with the correct instances. The forms are all validated using ‘assertTrue’ after the data has been passed through. </w:t>
+      </w:r>
+    </w:p>
+    <w:p>
+      <w:pPr>
+        <w:pStyle w:val="ListParagraph"/>
+        <w:numPr>
+          <w:ilvl w:val="2"/>
+          <w:numId w:val="1"/>
+        </w:numPr>
+      </w:pPr>
+      <w:r>
+        <w:t xml:space="preserve">The view ‘update_user’ is called to attempt to update the attributes of the test user and their profile. Each time the view is called, the status code is checked using ‘assertEquals’. The attributes that have been updated are also checked using ‘assertEquals’ to ensure that the attributes are what was expected. </w:t>
       </w:r>
     </w:p>
     <w:sectPr>

</xml_diff>

<commit_message>
tests have been completed and tech doc have been finished
</commit_message>
<xml_diff>
--- a/Technical Documents.docx
+++ b/Technical Documents.docx
@@ -7,7 +7,7 @@
         <w:pStyle w:val="Title"/>
       </w:pPr>
       <w:r>
-        <w:t>ScrumBuddies – [Sustainability Game]</w:t>
+        <w:t>ScrumBuddies – Sustainability Game</w:t>
       </w:r>
     </w:p>
     <w:p/>
@@ -26,6 +26,39 @@
       <w:r>
         <w:t xml:space="preserve">instructions on deploying the deploying the software will also be provided in this document. </w:t>
       </w:r>
+      <w:r>
+        <w:t xml:space="preserve">This game is </w:t>
+      </w:r>
+      <w:r>
+        <w:rPr>
+          <w:b/>
+          <w:bCs/>
+        </w:rPr>
+        <w:t>still</w:t>
+      </w:r>
+      <w:r>
+        <w:t xml:space="preserve"> in development, with the current version being a </w:t>
+      </w:r>
+      <w:r>
+        <w:rPr>
+          <w:b/>
+          <w:bCs/>
+        </w:rPr>
+        <w:t>minimum viable product</w:t>
+      </w:r>
+      <w:r>
+        <w:t xml:space="preserve">. This document applies </w:t>
+      </w:r>
+      <w:r>
+        <w:rPr>
+          <w:b/>
+          <w:bCs/>
+        </w:rPr>
+        <w:t>only</w:t>
+      </w:r>
+      <w:r>
+        <w:t xml:space="preserve"> to such version.</w:t>
+      </w:r>
     </w:p>
     <w:p>
       <w:pPr>
@@ -37,7 +70,7 @@
     </w:p>
     <w:p>
       <w:r>
-        <w:t>Below is the structure of [Sustainability Game], with all of the most significant files and folders displayed:</w:t>
+        <w:t>Below is the structure of Sustainability Game, with all of the most significant files and folders displayed:</w:t>
       </w:r>
     </w:p>
     <w:p>
@@ -482,6 +515,7 @@
         <w:pStyle w:val="NoSpacing"/>
       </w:pPr>
       <w:r>
+        <w:lastRenderedPageBreak/>
         <w:tab/>
       </w:r>
       <w:r>
@@ -512,7 +546,6 @@
         <w:pStyle w:val="NoSpacing"/>
       </w:pPr>
       <w:r>
-        <w:lastRenderedPageBreak/>
         <w:tab/>
       </w:r>
       <w:r>
@@ -954,7 +987,6 @@
     <w:p/>
     <w:p>
       <w:r>
-        <w:lastRenderedPageBreak/>
         <w:t>Deployment Steps (for Windows):</w:t>
       </w:r>
     </w:p>
@@ -1138,6 +1170,14 @@
       </w:r>
     </w:p>
     <w:p>
+      <w:r>
+        <w:t xml:space="preserve">All </w:t>
+      </w:r>
+      <w:r>
+        <w:t>source code has been accredited to its respective author with comments in the code itself.</w:t>
+      </w:r>
+    </w:p>
+    <w:p>
       <w:pPr>
         <w:pStyle w:val="Subtitle"/>
       </w:pPr>
@@ -1147,7 +1187,15 @@
     </w:p>
     <w:p>
       <w:r>
-        <w:t>Python:</w:t>
+        <w:rPr>
+          <w:b/>
+          <w:bCs/>
+          <w:u w:val="single"/>
+        </w:rPr>
+        <w:t>Python</w:t>
+      </w:r>
+      <w:r>
+        <w:t>:</w:t>
       </w:r>
     </w:p>
     <w:p>
@@ -1218,7 +1266,15 @@
     </w:p>
     <w:p>
       <w:r>
-        <w:t>HTML:</w:t>
+        <w:rPr>
+          <w:b/>
+          <w:bCs/>
+          <w:u w:val="single"/>
+        </w:rPr>
+        <w:t>HTML</w:t>
+      </w:r>
+      <w:r>
+        <w:t>:</w:t>
       </w:r>
     </w:p>
     <w:p>
@@ -1377,18 +1433,25 @@
         </w:numPr>
       </w:pPr>
       <w:r>
-        <w:t xml:space="preserve">The initial number of users is stored in a variable so that it can be compared with the number of accounts after the test account has been attempted to be created. </w:t>
-      </w:r>
-    </w:p>
-    <w:p>
-      <w:pPr>
-        <w:pStyle w:val="ListParagraph"/>
-        <w:numPr>
-          <w:ilvl w:val="2"/>
-          <w:numId w:val="1"/>
-        </w:numPr>
-      </w:pPr>
-      <w:r>
+        <w:t xml:space="preserve">The initial number of users is stored in a </w:t>
+      </w:r>
+      <w:r>
+        <w:t xml:space="preserve">local </w:t>
+      </w:r>
+      <w:r>
+        <w:t xml:space="preserve">variable so that it can be compared with the number of accounts after the test account has been attempted to be created. </w:t>
+      </w:r>
+    </w:p>
+    <w:p>
+      <w:pPr>
+        <w:pStyle w:val="ListParagraph"/>
+        <w:numPr>
+          <w:ilvl w:val="2"/>
+          <w:numId w:val="1"/>
+        </w:numPr>
+      </w:pPr>
+      <w:r>
+        <w:lastRenderedPageBreak/>
         <w:t>Test data is created to be used as the test account’s details. The details are checked using the RegisterUserForm – a form for adding users. The form is validated by using ‘</w:t>
       </w:r>
       <w:r>
@@ -1407,53 +1470,620 @@
         </w:numPr>
       </w:pPr>
       <w:r>
+        <w:t>The test attempts to create the test account by using the test data</w:t>
+      </w:r>
+      <w:r>
+        <w:t xml:space="preserve"> and the view ‘register_user’</w:t>
+      </w:r>
+      <w:r>
+        <w:t xml:space="preserve">. </w:t>
+      </w:r>
+    </w:p>
+    <w:p>
+      <w:pPr>
+        <w:pStyle w:val="ListParagraph"/>
+        <w:numPr>
+          <w:ilvl w:val="2"/>
+          <w:numId w:val="1"/>
+        </w:numPr>
+      </w:pPr>
+      <w:r>
+        <w:t xml:space="preserve">The number of accounts is checked against the original number of accounts by using ‘assertEquals’ on the current number of accounts and the initial number of accounts plus one. </w:t>
+      </w:r>
+    </w:p>
+    <w:p>
+      <w:pPr>
+        <w:pStyle w:val="ListParagraph"/>
+        <w:numPr>
+          <w:ilvl w:val="2"/>
+          <w:numId w:val="1"/>
+        </w:numPr>
+      </w:pPr>
+      <w:r>
+        <w:t xml:space="preserve">Since the test account is the last </w:t>
+      </w:r>
+      <w:r>
+        <w:t xml:space="preserve">account in the table, it can be easily accessed, stored in a </w:t>
+      </w:r>
+      <w:r>
+        <w:t xml:space="preserve">local </w:t>
+      </w:r>
+      <w:r>
+        <w:t xml:space="preserve">variable and used for further testing. </w:t>
+      </w:r>
+    </w:p>
+    <w:p>
+      <w:pPr>
+        <w:pStyle w:val="ListParagraph"/>
+        <w:numPr>
+          <w:ilvl w:val="2"/>
+          <w:numId w:val="1"/>
+        </w:numPr>
+      </w:pPr>
+      <w:r>
+        <w:t>The name of the user is checked against the data that was initially inputted to again verify that the account is in the database using ‘assertEquals’. The status code is also checked against what it should be by using ‘assertEquals’. The final part of the test is to ensure that the user has been redirected to the correct page by using ‘assertRedirects’.</w:t>
+      </w:r>
+    </w:p>
+    <w:p>
+      <w:pPr>
+        <w:pStyle w:val="ListParagraph"/>
+        <w:numPr>
+          <w:ilvl w:val="0"/>
+          <w:numId w:val="1"/>
+        </w:numPr>
+      </w:pPr>
+      <w:r>
+        <w:rPr>
+          <w:b/>
+          <w:bCs/>
+        </w:rPr>
+        <w:t>testUserLogin</w:t>
+      </w:r>
+      <w:r>
+        <w:t xml:space="preserve">: </w:t>
+      </w:r>
+    </w:p>
+    <w:p>
+      <w:pPr>
+        <w:pStyle w:val="ListParagraph"/>
+        <w:numPr>
+          <w:ilvl w:val="1"/>
+          <w:numId w:val="1"/>
+        </w:numPr>
+      </w:pPr>
+      <w:r>
+        <w:rPr>
+          <w:b/>
+          <w:bCs/>
+        </w:rPr>
+        <w:t>Purpose</w:t>
+      </w:r>
+      <w:r>
+        <w:t>:</w:t>
+      </w:r>
+      <w:r>
+        <w:t xml:space="preserve"> </w:t>
+      </w:r>
+      <w:r>
+        <w:t xml:space="preserve">This test is designed to test the user login functionality. </w:t>
+      </w:r>
+    </w:p>
+    <w:p>
+      <w:pPr>
+        <w:pStyle w:val="ListParagraph"/>
+        <w:numPr>
+          <w:ilvl w:val="1"/>
+          <w:numId w:val="1"/>
+        </w:numPr>
+      </w:pPr>
+      <w:r>
+        <w:rPr>
+          <w:b/>
+          <w:bCs/>
+        </w:rPr>
+        <w:t xml:space="preserve">Steps: </w:t>
+      </w:r>
+    </w:p>
+    <w:p>
+      <w:pPr>
+        <w:pStyle w:val="ListParagraph"/>
+        <w:numPr>
+          <w:ilvl w:val="2"/>
+          <w:numId w:val="1"/>
+        </w:numPr>
+      </w:pPr>
+      <w:r>
+        <w:t xml:space="preserve">The test begins by creating an instance of the website that can be interacted with in a testing environment. </w:t>
+      </w:r>
+    </w:p>
+    <w:p>
+      <w:pPr>
+        <w:pStyle w:val="ListParagraph"/>
+        <w:numPr>
+          <w:ilvl w:val="2"/>
+          <w:numId w:val="1"/>
+        </w:numPr>
+      </w:pPr>
+      <w:r>
+        <w:t>A test user is created by using test data. This data is replicated in another variable</w:t>
+      </w:r>
+      <w:r>
+        <w:t xml:space="preserve">. </w:t>
+      </w:r>
+    </w:p>
+    <w:p>
+      <w:pPr>
+        <w:pStyle w:val="ListParagraph"/>
+        <w:numPr>
+          <w:ilvl w:val="2"/>
+          <w:numId w:val="1"/>
+        </w:numPr>
+      </w:pPr>
+      <w:r>
+        <w:t xml:space="preserve">The test data </w:t>
+      </w:r>
+      <w:r>
+        <w:t>is used in an attempt to log the user into their account</w:t>
+      </w:r>
+      <w:r>
+        <w:t xml:space="preserve"> using</w:t>
+      </w:r>
+      <w:r>
+        <w:t xml:space="preserve"> the view</w:t>
+      </w:r>
+      <w:r>
+        <w:t xml:space="preserve"> ‘login_user’</w:t>
+      </w:r>
+      <w:r>
+        <w:t xml:space="preserve">. </w:t>
+      </w:r>
+    </w:p>
+    <w:p>
+      <w:pPr>
+        <w:pStyle w:val="ListParagraph"/>
+        <w:numPr>
+          <w:ilvl w:val="2"/>
+          <w:numId w:val="1"/>
+        </w:numPr>
+      </w:pPr>
+      <w:r>
+        <w:t>‘assertEquals’ is used to compare the status code of the response and what the status code should be.</w:t>
+      </w:r>
+    </w:p>
+    <w:p>
+      <w:pPr>
+        <w:pStyle w:val="ListParagraph"/>
+        <w:numPr>
+          <w:ilvl w:val="0"/>
+          <w:numId w:val="1"/>
+        </w:numPr>
+      </w:pPr>
+      <w:r>
+        <w:rPr>
+          <w:b/>
+          <w:bCs/>
+        </w:rPr>
+        <w:t>testUserLogout</w:t>
+      </w:r>
+      <w:r>
+        <w:t xml:space="preserve">: </w:t>
+      </w:r>
+    </w:p>
+    <w:p>
+      <w:pPr>
+        <w:pStyle w:val="ListParagraph"/>
+        <w:numPr>
+          <w:ilvl w:val="1"/>
+          <w:numId w:val="1"/>
+        </w:numPr>
+      </w:pPr>
+      <w:r>
+        <w:rPr>
+          <w:b/>
+          <w:bCs/>
+        </w:rPr>
+        <w:t xml:space="preserve">Purpose: </w:t>
+      </w:r>
+      <w:r>
+        <w:t xml:space="preserve">This test is designed to test the user creation functionality. </w:t>
+      </w:r>
+    </w:p>
+    <w:p>
+      <w:pPr>
+        <w:pStyle w:val="ListParagraph"/>
+        <w:numPr>
+          <w:ilvl w:val="1"/>
+          <w:numId w:val="1"/>
+        </w:numPr>
+      </w:pPr>
+      <w:r>
+        <w:rPr>
+          <w:b/>
+          <w:bCs/>
+        </w:rPr>
+        <w:t>Steps:</w:t>
+      </w:r>
+      <w:r>
+        <w:t xml:space="preserve"> </w:t>
+      </w:r>
+    </w:p>
+    <w:p>
+      <w:pPr>
+        <w:pStyle w:val="ListParagraph"/>
+        <w:numPr>
+          <w:ilvl w:val="2"/>
+          <w:numId w:val="1"/>
+        </w:numPr>
+      </w:pPr>
+      <w:r>
+        <w:t xml:space="preserve">The test begins by creating an instance of the website that can be interacted with in a testing environment. </w:t>
+      </w:r>
+    </w:p>
+    <w:p>
+      <w:pPr>
+        <w:pStyle w:val="ListParagraph"/>
+        <w:numPr>
+          <w:ilvl w:val="2"/>
+          <w:numId w:val="1"/>
+        </w:numPr>
+      </w:pPr>
+      <w:r>
+        <w:t xml:space="preserve">A test user is created and logged into the system. </w:t>
+      </w:r>
+    </w:p>
+    <w:p>
+      <w:pPr>
+        <w:pStyle w:val="ListParagraph"/>
+        <w:numPr>
+          <w:ilvl w:val="2"/>
+          <w:numId w:val="1"/>
+        </w:numPr>
+      </w:pPr>
+      <w:r>
+        <w:t>T</w:t>
+      </w:r>
+      <w:r>
+        <w:t>he test attempts to log the test user out of their account</w:t>
+      </w:r>
+      <w:r>
+        <w:t xml:space="preserve"> by using</w:t>
+      </w:r>
+      <w:r>
+        <w:t xml:space="preserve"> the view</w:t>
+      </w:r>
+      <w:r>
+        <w:t xml:space="preserve"> ‘logout_user’</w:t>
+      </w:r>
+      <w:r>
+        <w:t xml:space="preserve"> and t</w:t>
+      </w:r>
+      <w:r>
+        <w:t xml:space="preserve">he status of the </w:t>
+      </w:r>
+      <w:r>
+        <w:t>response is then checked using ‘assertEquals’ to ensure that the code is what it should be.</w:t>
+      </w:r>
+    </w:p>
+    <w:p>
+      <w:pPr>
+        <w:pStyle w:val="ListParagraph"/>
+        <w:numPr>
+          <w:ilvl w:val="0"/>
+          <w:numId w:val="1"/>
+        </w:numPr>
+      </w:pPr>
+      <w:r>
+        <w:rPr>
+          <w:b/>
+          <w:bCs/>
+        </w:rPr>
+        <w:t>test</w:t>
+      </w:r>
+      <w:r>
+        <w:rPr>
+          <w:b/>
+          <w:bCs/>
+        </w:rPr>
+        <w:t>UserDelete</w:t>
+      </w:r>
+      <w:r>
+        <w:t>:</w:t>
+      </w:r>
+      <w:r>
+        <w:t xml:space="preserve"> </w:t>
+      </w:r>
+    </w:p>
+    <w:p>
+      <w:pPr>
+        <w:pStyle w:val="ListParagraph"/>
+        <w:numPr>
+          <w:ilvl w:val="1"/>
+          <w:numId w:val="1"/>
+        </w:numPr>
+      </w:pPr>
+      <w:r>
+        <w:rPr>
+          <w:b/>
+          <w:bCs/>
+        </w:rPr>
+        <w:t>Purpose</w:t>
+      </w:r>
+      <w:r>
+        <w:t>:</w:t>
+      </w:r>
+      <w:r>
+        <w:t xml:space="preserve"> </w:t>
+      </w:r>
+      <w:r>
+        <w:t>This test is designed to test the user deletion functionality.</w:t>
+      </w:r>
+    </w:p>
+    <w:p>
+      <w:pPr>
+        <w:pStyle w:val="ListParagraph"/>
+        <w:numPr>
+          <w:ilvl w:val="1"/>
+          <w:numId w:val="1"/>
+        </w:numPr>
+      </w:pPr>
+      <w:r>
+        <w:rPr>
+          <w:b/>
+          <w:bCs/>
+        </w:rPr>
+        <w:t>Steps</w:t>
+      </w:r>
+      <w:r>
+        <w:t>:</w:t>
+      </w:r>
+    </w:p>
+    <w:p>
+      <w:pPr>
+        <w:pStyle w:val="ListParagraph"/>
+        <w:numPr>
+          <w:ilvl w:val="2"/>
+          <w:numId w:val="1"/>
+        </w:numPr>
+      </w:pPr>
+      <w:r>
+        <w:t xml:space="preserve">The test begins by creating an instance of the website that can be interacted with in a testing environment. </w:t>
+      </w:r>
+    </w:p>
+    <w:p>
+      <w:pPr>
+        <w:pStyle w:val="ListParagraph"/>
+        <w:numPr>
+          <w:ilvl w:val="2"/>
+          <w:numId w:val="1"/>
+        </w:numPr>
+      </w:pPr>
+      <w:r>
+        <w:t xml:space="preserve">A test user is created and the number of users in the system is counted and stored in a </w:t>
+      </w:r>
+      <w:r>
+        <w:t xml:space="preserve">local </w:t>
+      </w:r>
+      <w:r>
+        <w:t xml:space="preserve">variable. This variable will be compared with the number of users once the test has attempted to </w:t>
+      </w:r>
+      <w:r>
+        <w:t>delete</w:t>
+      </w:r>
+      <w:r>
+        <w:t xml:space="preserve"> the test user from the system. </w:t>
+      </w:r>
+    </w:p>
+    <w:p>
+      <w:pPr>
+        <w:pStyle w:val="ListParagraph"/>
+        <w:numPr>
+          <w:ilvl w:val="2"/>
+          <w:numId w:val="1"/>
+        </w:numPr>
+      </w:pPr>
+      <w:r>
+        <w:t xml:space="preserve">The test account is logged into in order to test the ‘delete_user’ view, as it requires the user that is currently logged in. </w:t>
+      </w:r>
+    </w:p>
+    <w:p>
+      <w:pPr>
+        <w:pStyle w:val="ListParagraph"/>
+        <w:numPr>
+          <w:ilvl w:val="2"/>
+          <w:numId w:val="1"/>
+        </w:numPr>
+      </w:pPr>
+      <w:r>
+        <w:t>Once the view is used, ‘assertEquals’ is used to compare the current number of users in the system with the number of users before the view was called.</w:t>
+      </w:r>
+    </w:p>
+    <w:p>
+      <w:pPr>
+        <w:pStyle w:val="ListParagraph"/>
+        <w:numPr>
+          <w:ilvl w:val="0"/>
+          <w:numId w:val="1"/>
+        </w:numPr>
+      </w:pPr>
+      <w:r>
+        <w:rPr>
+          <w:b/>
+          <w:bCs/>
+        </w:rPr>
+        <w:t>testUserUpdate</w:t>
+      </w:r>
+      <w:r>
+        <w:t>:</w:t>
+      </w:r>
+      <w:r>
+        <w:t xml:space="preserve"> </w:t>
+      </w:r>
+    </w:p>
+    <w:p>
+      <w:pPr>
+        <w:pStyle w:val="ListParagraph"/>
+        <w:numPr>
+          <w:ilvl w:val="1"/>
+          <w:numId w:val="1"/>
+        </w:numPr>
+      </w:pPr>
+      <w:r>
+        <w:rPr>
+          <w:b/>
+          <w:bCs/>
+        </w:rPr>
         <w:lastRenderedPageBreak/>
-        <w:t>The test attempts to create the test account by using the test data</w:t>
-      </w:r>
-      <w:r>
-        <w:t xml:space="preserve"> and the view ‘register_user’</w:t>
-      </w:r>
-      <w:r>
-        <w:t xml:space="preserve">. </w:t>
-      </w:r>
-    </w:p>
-    <w:p>
-      <w:pPr>
-        <w:pStyle w:val="ListParagraph"/>
-        <w:numPr>
-          <w:ilvl w:val="2"/>
-          <w:numId w:val="1"/>
-        </w:numPr>
-      </w:pPr>
-      <w:r>
-        <w:t xml:space="preserve">The number of accounts is checked against the original number of accounts by using ‘assertEquals’ on the current number of accounts and the initial number of accounts plus one. </w:t>
-      </w:r>
-    </w:p>
-    <w:p>
-      <w:pPr>
-        <w:pStyle w:val="ListParagraph"/>
-        <w:numPr>
-          <w:ilvl w:val="2"/>
-          <w:numId w:val="1"/>
-        </w:numPr>
-      </w:pPr>
-      <w:r>
-        <w:t xml:space="preserve">Since the test account is the last </w:t>
-      </w:r>
-      <w:r>
-        <w:t xml:space="preserve">account in the table, it can be easily accessed, stored in a variable and used for further testing. </w:t>
-      </w:r>
-    </w:p>
-    <w:p>
-      <w:pPr>
-        <w:pStyle w:val="ListParagraph"/>
-        <w:numPr>
-          <w:ilvl w:val="2"/>
-          <w:numId w:val="1"/>
-        </w:numPr>
-      </w:pPr>
-      <w:r>
-        <w:t>The name of the user is checked against the data that was initially inputted to again verify that the account is in the database using ‘assertEquals’. The status code is also checked against what it should be by using ‘assertEquals’. The final part of the test is to ensure that the user has been redirected to the correct page by using ‘assertRedirects’.</w:t>
+        <w:t>Purpose</w:t>
+      </w:r>
+      <w:r>
+        <w:t>:</w:t>
+      </w:r>
+      <w:r>
+        <w:t xml:space="preserve"> </w:t>
+      </w:r>
+      <w:r>
+        <w:t xml:space="preserve">This test is designed to test the user/profile updating functionality. </w:t>
+      </w:r>
+    </w:p>
+    <w:p>
+      <w:pPr>
+        <w:pStyle w:val="ListParagraph"/>
+        <w:numPr>
+          <w:ilvl w:val="1"/>
+          <w:numId w:val="1"/>
+        </w:numPr>
+      </w:pPr>
+      <w:r>
+        <w:rPr>
+          <w:b/>
+          <w:bCs/>
+        </w:rPr>
+        <w:t>Steps</w:t>
+      </w:r>
+      <w:r>
+        <w:t>:</w:t>
+      </w:r>
+    </w:p>
+    <w:p>
+      <w:pPr>
+        <w:pStyle w:val="ListParagraph"/>
+        <w:numPr>
+          <w:ilvl w:val="2"/>
+          <w:numId w:val="1"/>
+        </w:numPr>
+      </w:pPr>
+      <w:r>
+        <w:t xml:space="preserve">The test begins by creating an instance of the website that can be interacted with in a testing environment. </w:t>
+      </w:r>
+    </w:p>
+    <w:p>
+      <w:pPr>
+        <w:pStyle w:val="ListParagraph"/>
+        <w:numPr>
+          <w:ilvl w:val="2"/>
+          <w:numId w:val="1"/>
+        </w:numPr>
+      </w:pPr>
+      <w:r>
+        <w:t xml:space="preserve">A test user is created and stored in a variable so that the changes in its attributes can be assessed and analysed. Since the user </w:t>
+      </w:r>
+      <w:r>
+        <w:t xml:space="preserve">class </w:t>
+      </w:r>
+      <w:r>
+        <w:t xml:space="preserve">has a one-to-one relationship with the profile class, the profile of the </w:t>
+      </w:r>
+      <w:r>
+        <w:t xml:space="preserve">test </w:t>
+      </w:r>
+      <w:r>
+        <w:t>user</w:t>
+      </w:r>
+      <w:r>
+        <w:t xml:space="preserve"> </w:t>
+      </w:r>
+      <w:r>
+        <w:t>is also stored in a variable.</w:t>
+      </w:r>
+    </w:p>
+    <w:p>
+      <w:pPr>
+        <w:pStyle w:val="ListParagraph"/>
+        <w:numPr>
+          <w:ilvl w:val="2"/>
+          <w:numId w:val="1"/>
+        </w:numPr>
+      </w:pPr>
+      <w:r>
+        <w:t>The test user is logged in so that the forms can be processe</w:t>
+      </w:r>
+      <w:r>
+        <w:t>d correctly.</w:t>
+      </w:r>
+    </w:p>
+    <w:p>
+      <w:pPr>
+        <w:pStyle w:val="ListParagraph"/>
+        <w:numPr>
+          <w:ilvl w:val="2"/>
+          <w:numId w:val="1"/>
+        </w:numPr>
+      </w:pPr>
+      <w:r>
+        <w:t xml:space="preserve">Test data is created that will be used to update the attributes of the test user and their associated profile. </w:t>
+      </w:r>
+    </w:p>
+    <w:p>
+      <w:pPr>
+        <w:pStyle w:val="ListParagraph"/>
+        <w:numPr>
+          <w:ilvl w:val="2"/>
+          <w:numId w:val="1"/>
+        </w:numPr>
+      </w:pPr>
+      <w:r>
+        <w:t xml:space="preserve">All of the attributes that will be updated are checked using ‘assertEquals’ to make sure that they are empty or of type ‘None’. </w:t>
+      </w:r>
+    </w:p>
+    <w:p>
+      <w:pPr>
+        <w:pStyle w:val="ListParagraph"/>
+        <w:numPr>
+          <w:ilvl w:val="2"/>
+          <w:numId w:val="1"/>
+        </w:numPr>
+      </w:pPr>
+      <w:r>
+        <w:t xml:space="preserve">The data is passed through the relevant forms with the correct instances. The forms are all validated using ‘assertTrue’ after the data has been passed through. </w:t>
+      </w:r>
+    </w:p>
+    <w:p>
+      <w:pPr>
+        <w:pStyle w:val="ListParagraph"/>
+        <w:numPr>
+          <w:ilvl w:val="2"/>
+          <w:numId w:val="1"/>
+        </w:numPr>
+      </w:pPr>
+      <w:r>
+        <w:t xml:space="preserve">The view ‘update_user’ is called to attempt to update the attributes of the test user and their profile. Each time the view is called, the status code is checked using ‘assertEquals’. The attributes that have been updated are also checked using ‘assertEquals’ to ensure that the attributes are what was expected. </w:t>
+      </w:r>
+    </w:p>
+    <w:p>
+      <w:pPr>
+        <w:rPr>
+          <w:b/>
+          <w:bCs/>
+          <w:u w:val="single"/>
+        </w:rPr>
+      </w:pPr>
+      <w:r>
+        <w:rPr>
+          <w:b/>
+          <w:bCs/>
+          <w:u w:val="single"/>
+        </w:rPr>
+        <w:t>Tasks:</w:t>
       </w:r>
     </w:p>
     <w:p>
@@ -1463,16 +2093,18 @@
           <w:ilvl w:val="0"/>
           <w:numId w:val="1"/>
         </w:numPr>
-      </w:pPr>
-      <w:r>
-        <w:rPr>
-          <w:b/>
-          <w:bCs/>
-        </w:rPr>
-        <w:t>testUserLogin</w:t>
-      </w:r>
-      <w:r>
-        <w:t xml:space="preserve">: </w:t>
+        <w:rPr>
+          <w:b/>
+          <w:bCs/>
+          <w:u w:val="single"/>
+        </w:rPr>
+      </w:pPr>
+      <w:r>
+        <w:rPr>
+          <w:b/>
+          <w:bCs/>
+        </w:rPr>
+        <w:t>testMCQCreation:</w:t>
       </w:r>
     </w:p>
     <w:p>
@@ -1488,33 +2120,268 @@
           <w:b/>
           <w:bCs/>
         </w:rPr>
-        <w:t>Purpose</w:t>
-      </w:r>
-      <w:r>
-        <w:t>:</w:t>
+        <w:t xml:space="preserve">Purpose: </w:t>
+      </w:r>
+      <w:r>
+        <w:t>This test is designed to test the multiple-choice question creation functionality.</w:t>
+      </w:r>
+    </w:p>
+    <w:p>
+      <w:pPr>
+        <w:pStyle w:val="ListParagraph"/>
+        <w:numPr>
+          <w:ilvl w:val="1"/>
+          <w:numId w:val="1"/>
+        </w:numPr>
+      </w:pPr>
+      <w:r>
+        <w:rPr>
+          <w:b/>
+          <w:bCs/>
+        </w:rPr>
+        <w:t>Steps:</w:t>
+      </w:r>
+    </w:p>
+    <w:p>
+      <w:pPr>
+        <w:pStyle w:val="ListParagraph"/>
+        <w:numPr>
+          <w:ilvl w:val="2"/>
+          <w:numId w:val="1"/>
+        </w:numPr>
+      </w:pPr>
+      <w:r>
+        <w:t xml:space="preserve">The test begins by creating an instance of the website that can be interacted with in a testing environment. </w:t>
+      </w:r>
+    </w:p>
+    <w:p>
+      <w:pPr>
+        <w:pStyle w:val="ListParagraph"/>
+        <w:numPr>
+          <w:ilvl w:val="2"/>
+          <w:numId w:val="1"/>
+        </w:numPr>
+      </w:pPr>
+      <w:r>
+        <w:t>A test user is created and the number of multiple-choice questions stored in the database is stored in a local variable</w:t>
+      </w:r>
+      <w:r>
+        <w:t xml:space="preserve"> for comparison once an attempt to create the question is made.</w:t>
+      </w:r>
+    </w:p>
+    <w:p>
+      <w:pPr>
+        <w:pStyle w:val="ListParagraph"/>
+        <w:numPr>
+          <w:ilvl w:val="2"/>
+          <w:numId w:val="1"/>
+        </w:numPr>
+      </w:pPr>
+      <w:r>
+        <w:t>Test data is created for the multiple-choice question and is submitted using ‘MultipleChoiceTaskForm’. This form is validated using ‘assertTrue’.</w:t>
+      </w:r>
+    </w:p>
+    <w:p>
+      <w:pPr>
+        <w:pStyle w:val="ListParagraph"/>
+        <w:numPr>
+          <w:ilvl w:val="2"/>
+          <w:numId w:val="1"/>
+        </w:numPr>
+      </w:pPr>
+      <w:r>
+        <w:t>The view ‘create_multiple_choice_question’ is used to attempt to create the question using the test data provided.</w:t>
+      </w:r>
+    </w:p>
+    <w:p>
+      <w:pPr>
+        <w:pStyle w:val="ListParagraph"/>
+        <w:numPr>
+          <w:ilvl w:val="2"/>
+          <w:numId w:val="1"/>
+        </w:numPr>
+      </w:pPr>
+      <w:r>
+        <w:t xml:space="preserve">This is validated by comparing the number of questions in the database with the initial number of questions using ‘assertEquals’. The ‘question’ attribute of the multiple-choice question is the compared with the </w:t>
+      </w:r>
+      <w:r>
+        <w:t>expected data in the attribute by also using ‘assertEquals’.</w:t>
+      </w:r>
+    </w:p>
+    <w:p>
+      <w:pPr>
+        <w:pStyle w:val="ListParagraph"/>
+        <w:numPr>
+          <w:ilvl w:val="0"/>
+          <w:numId w:val="1"/>
+        </w:numPr>
+      </w:pPr>
+      <w:r>
+        <w:rPr>
+          <w:b/>
+          <w:bCs/>
+        </w:rPr>
+        <w:t>testMCQDeletion:</w:t>
+      </w:r>
+    </w:p>
+    <w:p>
+      <w:pPr>
+        <w:pStyle w:val="ListParagraph"/>
+        <w:numPr>
+          <w:ilvl w:val="1"/>
+          <w:numId w:val="1"/>
+        </w:numPr>
+      </w:pPr>
+      <w:r>
+        <w:rPr>
+          <w:b/>
+          <w:bCs/>
+        </w:rPr>
+        <w:t xml:space="preserve">Purpose: </w:t>
+      </w:r>
+      <w:r>
+        <w:t>This test is designed to test the multiple-choice question deletion functionality.</w:t>
+      </w:r>
+    </w:p>
+    <w:p>
+      <w:pPr>
+        <w:pStyle w:val="ListParagraph"/>
+        <w:numPr>
+          <w:ilvl w:val="1"/>
+          <w:numId w:val="1"/>
+        </w:numPr>
+      </w:pPr>
+      <w:r>
+        <w:rPr>
+          <w:b/>
+          <w:bCs/>
+        </w:rPr>
+        <w:t>Steps:</w:t>
+      </w:r>
+    </w:p>
+    <w:p>
+      <w:pPr>
+        <w:pStyle w:val="ListParagraph"/>
+        <w:numPr>
+          <w:ilvl w:val="2"/>
+          <w:numId w:val="1"/>
+        </w:numPr>
+      </w:pPr>
+      <w:r>
+        <w:t xml:space="preserve">The test begins by creating an instance of the website that can be interacted with in a testing environment. </w:t>
+      </w:r>
+    </w:p>
+    <w:p>
+      <w:pPr>
+        <w:pStyle w:val="ListParagraph"/>
+        <w:numPr>
+          <w:ilvl w:val="2"/>
+          <w:numId w:val="1"/>
+        </w:numPr>
+      </w:pPr>
+      <w:r>
+        <w:t>A test user is created as well as a test question. This has been tested before and does not need to be tested again.</w:t>
+      </w:r>
+    </w:p>
+    <w:p>
+      <w:pPr>
+        <w:pStyle w:val="ListParagraph"/>
+        <w:numPr>
+          <w:ilvl w:val="2"/>
+          <w:numId w:val="1"/>
+        </w:numPr>
+      </w:pPr>
+      <w:r>
+        <w:lastRenderedPageBreak/>
+        <w:t>The number of questions in the database once the question has been added is stored in a local variable to be compared with once an attempt is made to delete the question.</w:t>
+      </w:r>
+    </w:p>
+    <w:p>
+      <w:pPr>
+        <w:pStyle w:val="ListParagraph"/>
+        <w:numPr>
+          <w:ilvl w:val="2"/>
+          <w:numId w:val="1"/>
+        </w:numPr>
+      </w:pPr>
+      <w:r>
+        <w:t>The test attempts to delete the question using the view ‘delete_multiple_choice_question’.</w:t>
+      </w:r>
+    </w:p>
+    <w:p>
+      <w:pPr>
+        <w:pStyle w:val="ListParagraph"/>
+        <w:numPr>
+          <w:ilvl w:val="2"/>
+          <w:numId w:val="1"/>
+        </w:numPr>
+      </w:pPr>
+      <w:r>
+        <w:t xml:space="preserve">This </w:t>
+      </w:r>
+      <w:r>
+        <w:t>is validated by comparing the number of questions in the database with the initial number of questions using ‘assertEquals’.</w:t>
+      </w:r>
+    </w:p>
+    <w:p>
+      <w:pPr>
+        <w:pStyle w:val="ListParagraph"/>
+        <w:numPr>
+          <w:ilvl w:val="0"/>
+          <w:numId w:val="1"/>
+        </w:numPr>
+      </w:pPr>
+      <w:r>
+        <w:rPr>
+          <w:b/>
+          <w:bCs/>
+        </w:rPr>
+        <w:t>testMCQCompletion:</w:t>
+      </w:r>
+    </w:p>
+    <w:p>
+      <w:pPr>
+        <w:pStyle w:val="ListParagraph"/>
+        <w:numPr>
+          <w:ilvl w:val="1"/>
+          <w:numId w:val="1"/>
+        </w:numPr>
+      </w:pPr>
+      <w:r>
+        <w:rPr>
+          <w:b/>
+          <w:bCs/>
+        </w:rPr>
+        <w:t xml:space="preserve">Purpose: </w:t>
+      </w:r>
+      <w:r>
+        <w:t xml:space="preserve">This test is designed to test the multiple-choice question </w:t>
+      </w:r>
+      <w:r>
+        <w:t xml:space="preserve">completion </w:t>
+      </w:r>
+      <w:r>
+        <w:t>functionality.</w:t>
+      </w:r>
+    </w:p>
+    <w:p>
+      <w:pPr>
+        <w:pStyle w:val="ListParagraph"/>
+        <w:numPr>
+          <w:ilvl w:val="1"/>
+          <w:numId w:val="1"/>
+        </w:numPr>
+      </w:pPr>
+      <w:r>
+        <w:rPr>
+          <w:b/>
+          <w:bCs/>
+        </w:rPr>
+        <w:t>Steps:</w:t>
       </w:r>
       <w:r>
         <w:t xml:space="preserve"> </w:t>
       </w:r>
-      <w:r>
-        <w:t xml:space="preserve">This test is designed to test the user login functionality. </w:t>
-      </w:r>
-    </w:p>
-    <w:p>
-      <w:pPr>
-        <w:pStyle w:val="ListParagraph"/>
-        <w:numPr>
-          <w:ilvl w:val="1"/>
-          <w:numId w:val="1"/>
-        </w:numPr>
-      </w:pPr>
-      <w:r>
-        <w:rPr>
-          <w:b/>
-          <w:bCs/>
-        </w:rPr>
-        <w:t xml:space="preserve">Steps: </w:t>
-      </w:r>
     </w:p>
     <w:p>
       <w:pPr>
@@ -1537,462 +2404,95 @@
         </w:numPr>
       </w:pPr>
       <w:r>
-        <w:t>A test user is created by using test data. This data is replicated in another variable</w:t>
-      </w:r>
-      <w:r>
-        <w:t xml:space="preserve">. </w:t>
-      </w:r>
-    </w:p>
-    <w:p>
-      <w:pPr>
-        <w:pStyle w:val="ListParagraph"/>
-        <w:numPr>
-          <w:ilvl w:val="2"/>
-          <w:numId w:val="1"/>
-        </w:numPr>
-      </w:pPr>
-      <w:r>
-        <w:t xml:space="preserve">The test data </w:t>
-      </w:r>
-      <w:r>
-        <w:t>is used in an attempt to log the user into their account</w:t>
-      </w:r>
-      <w:r>
-        <w:t xml:space="preserve"> using</w:t>
-      </w:r>
-      <w:r>
-        <w:t xml:space="preserve"> the view</w:t>
-      </w:r>
-      <w:r>
-        <w:t xml:space="preserve"> ‘login_user’</w:t>
-      </w:r>
-      <w:r>
-        <w:t xml:space="preserve">. </w:t>
-      </w:r>
-    </w:p>
-    <w:p>
-      <w:pPr>
-        <w:pStyle w:val="ListParagraph"/>
-        <w:numPr>
-          <w:ilvl w:val="2"/>
-          <w:numId w:val="1"/>
-        </w:numPr>
-      </w:pPr>
-      <w:r>
-        <w:t>‘assertEquals’ is used to compare the status code of the response and what the status code should be.</w:t>
-      </w:r>
-    </w:p>
-    <w:p>
-      <w:pPr>
-        <w:pStyle w:val="ListParagraph"/>
-        <w:numPr>
-          <w:ilvl w:val="0"/>
-          <w:numId w:val="1"/>
-        </w:numPr>
-      </w:pPr>
-      <w:r>
-        <w:rPr>
-          <w:b/>
-          <w:bCs/>
-        </w:rPr>
-        <w:t>testUserLogout</w:t>
-      </w:r>
-      <w:r>
-        <w:t xml:space="preserve">: </w:t>
-      </w:r>
-    </w:p>
-    <w:p>
-      <w:pPr>
-        <w:pStyle w:val="ListParagraph"/>
-        <w:numPr>
-          <w:ilvl w:val="1"/>
-          <w:numId w:val="1"/>
-        </w:numPr>
-      </w:pPr>
-      <w:r>
-        <w:rPr>
-          <w:b/>
-          <w:bCs/>
-        </w:rPr>
-        <w:t xml:space="preserve">Purpose: </w:t>
-      </w:r>
-      <w:r>
-        <w:t xml:space="preserve">This test is designed to test the user creation functionality. </w:t>
-      </w:r>
-    </w:p>
-    <w:p>
-      <w:pPr>
-        <w:pStyle w:val="ListParagraph"/>
-        <w:numPr>
-          <w:ilvl w:val="1"/>
-          <w:numId w:val="1"/>
-        </w:numPr>
-      </w:pPr>
-      <w:r>
-        <w:rPr>
-          <w:b/>
-          <w:bCs/>
-        </w:rPr>
-        <w:t>Steps:</w:t>
-      </w:r>
-      <w:r>
-        <w:t xml:space="preserve"> </w:t>
-      </w:r>
-    </w:p>
-    <w:p>
-      <w:pPr>
-        <w:pStyle w:val="ListParagraph"/>
-        <w:numPr>
-          <w:ilvl w:val="2"/>
-          <w:numId w:val="1"/>
-        </w:numPr>
-      </w:pPr>
-      <w:r>
-        <w:t xml:space="preserve">The test begins by creating an instance of the website that can be interacted with in a testing environment. </w:t>
-      </w:r>
-    </w:p>
-    <w:p>
-      <w:pPr>
-        <w:pStyle w:val="ListParagraph"/>
-        <w:numPr>
-          <w:ilvl w:val="2"/>
-          <w:numId w:val="1"/>
-        </w:numPr>
-      </w:pPr>
-      <w:r>
-        <w:t xml:space="preserve">A test user is created and logged into the system. </w:t>
-      </w:r>
-    </w:p>
-    <w:p>
-      <w:pPr>
-        <w:pStyle w:val="ListParagraph"/>
-        <w:numPr>
-          <w:ilvl w:val="2"/>
-          <w:numId w:val="1"/>
-        </w:numPr>
-      </w:pPr>
-      <w:r>
-        <w:t>T</w:t>
-      </w:r>
-      <w:r>
-        <w:t>he test attempts to log the test user out of their account</w:t>
-      </w:r>
-      <w:r>
-        <w:t xml:space="preserve"> by using</w:t>
-      </w:r>
-      <w:r>
-        <w:t xml:space="preserve"> the view</w:t>
-      </w:r>
-      <w:r>
-        <w:t xml:space="preserve"> ‘logout_user’</w:t>
-      </w:r>
-      <w:r>
-        <w:t xml:space="preserve"> and t</w:t>
-      </w:r>
-      <w:r>
-        <w:t xml:space="preserve">he status of the </w:t>
-      </w:r>
-      <w:r>
-        <w:t>response is then checked using ‘assertEquals’ to ensure that the code is what it should be.</w:t>
-      </w:r>
-    </w:p>
-    <w:p>
-      <w:pPr>
-        <w:pStyle w:val="ListParagraph"/>
-        <w:numPr>
-          <w:ilvl w:val="0"/>
-          <w:numId w:val="1"/>
-        </w:numPr>
-      </w:pPr>
-      <w:r>
-        <w:rPr>
-          <w:b/>
-          <w:bCs/>
-        </w:rPr>
-        <w:t>test</w:t>
-      </w:r>
-      <w:r>
-        <w:rPr>
-          <w:b/>
-          <w:bCs/>
-        </w:rPr>
-        <w:t>UserDelete</w:t>
-      </w:r>
-      <w:r>
-        <w:t>:</w:t>
-      </w:r>
-      <w:r>
-        <w:t xml:space="preserve"> </w:t>
-      </w:r>
-    </w:p>
-    <w:p>
-      <w:pPr>
-        <w:pStyle w:val="ListParagraph"/>
-        <w:numPr>
-          <w:ilvl w:val="1"/>
-          <w:numId w:val="1"/>
-        </w:numPr>
-      </w:pPr>
-      <w:r>
-        <w:rPr>
-          <w:b/>
-          <w:bCs/>
-        </w:rPr>
-        <w:t>Purpose</w:t>
-      </w:r>
-      <w:r>
-        <w:t>:</w:t>
-      </w:r>
-      <w:r>
-        <w:t xml:space="preserve"> </w:t>
-      </w:r>
-      <w:r>
-        <w:t>This test is designed to test the user deletion functionality.</w:t>
-      </w:r>
-    </w:p>
-    <w:p>
-      <w:pPr>
-        <w:pStyle w:val="ListParagraph"/>
-        <w:numPr>
-          <w:ilvl w:val="1"/>
-          <w:numId w:val="1"/>
-        </w:numPr>
-      </w:pPr>
-      <w:r>
-        <w:rPr>
-          <w:b/>
-          <w:bCs/>
-        </w:rPr>
-        <w:t>Steps</w:t>
-      </w:r>
-      <w:r>
-        <w:t>:</w:t>
-      </w:r>
-    </w:p>
-    <w:p>
-      <w:pPr>
-        <w:pStyle w:val="ListParagraph"/>
-        <w:numPr>
-          <w:ilvl w:val="2"/>
-          <w:numId w:val="1"/>
-        </w:numPr>
-      </w:pPr>
-      <w:r>
-        <w:t xml:space="preserve">The test begins by creating an instance of the website that can be interacted with in a testing environment. </w:t>
-      </w:r>
-    </w:p>
-    <w:p>
-      <w:pPr>
-        <w:pStyle w:val="ListParagraph"/>
-        <w:numPr>
-          <w:ilvl w:val="2"/>
-          <w:numId w:val="1"/>
-        </w:numPr>
-      </w:pPr>
-      <w:r>
-        <w:t xml:space="preserve">A test user is created and the number of users in the system is counted and stored in a variable. This variable will be compared with the number of users once the test has attempted to </w:t>
-      </w:r>
-      <w:r>
-        <w:t>delete</w:t>
-      </w:r>
-      <w:r>
-        <w:t xml:space="preserve"> the test user from the system. </w:t>
-      </w:r>
-    </w:p>
-    <w:p>
-      <w:pPr>
-        <w:pStyle w:val="ListParagraph"/>
-        <w:numPr>
-          <w:ilvl w:val="2"/>
-          <w:numId w:val="1"/>
-        </w:numPr>
-      </w:pPr>
-      <w:r>
-        <w:t xml:space="preserve">The test account is logged into in order to test the ‘delete_user’ view, as it requires the user that is currently logged in. </w:t>
-      </w:r>
-    </w:p>
-    <w:p>
-      <w:pPr>
-        <w:pStyle w:val="ListParagraph"/>
-        <w:numPr>
-          <w:ilvl w:val="2"/>
-          <w:numId w:val="1"/>
-        </w:numPr>
-      </w:pPr>
-      <w:r>
-        <w:t>Once the view is used, ‘assertEquals’ is used to compare the current number of users in the system with the number of users before the view was called.</w:t>
-      </w:r>
-    </w:p>
-    <w:p>
-      <w:pPr>
-        <w:pStyle w:val="ListParagraph"/>
-        <w:numPr>
-          <w:ilvl w:val="0"/>
-          <w:numId w:val="1"/>
-        </w:numPr>
-      </w:pPr>
-      <w:r>
-        <w:rPr>
-          <w:b/>
-          <w:bCs/>
-        </w:rPr>
-        <w:t>testUserUpdate</w:t>
-      </w:r>
-      <w:r>
-        <w:t>:</w:t>
-      </w:r>
-      <w:r>
-        <w:t xml:space="preserve"> </w:t>
-      </w:r>
-    </w:p>
-    <w:p>
-      <w:pPr>
-        <w:pStyle w:val="ListParagraph"/>
-        <w:numPr>
-          <w:ilvl w:val="1"/>
-          <w:numId w:val="1"/>
-        </w:numPr>
-      </w:pPr>
-      <w:r>
-        <w:rPr>
-          <w:b/>
-          <w:bCs/>
-        </w:rPr>
-        <w:t>Purpose</w:t>
-      </w:r>
-      <w:r>
-        <w:t>:</w:t>
-      </w:r>
-      <w:r>
-        <w:t xml:space="preserve"> </w:t>
-      </w:r>
-      <w:r>
-        <w:t xml:space="preserve">This test is designed to test the user/profile updating functionality. </w:t>
-      </w:r>
-    </w:p>
-    <w:p>
-      <w:pPr>
-        <w:pStyle w:val="ListParagraph"/>
-        <w:numPr>
-          <w:ilvl w:val="1"/>
-          <w:numId w:val="1"/>
-        </w:numPr>
-      </w:pPr>
-      <w:r>
-        <w:rPr>
-          <w:b/>
-          <w:bCs/>
-        </w:rPr>
-        <w:t>Steps</w:t>
-      </w:r>
-      <w:r>
-        <w:t>:</w:t>
-      </w:r>
-    </w:p>
-    <w:p>
-      <w:pPr>
-        <w:pStyle w:val="ListParagraph"/>
-        <w:numPr>
-          <w:ilvl w:val="2"/>
-          <w:numId w:val="1"/>
-        </w:numPr>
-      </w:pPr>
-      <w:r>
-        <w:lastRenderedPageBreak/>
-        <w:t xml:space="preserve">The test begins by creating an instance of the website that can be interacted with in a testing environment. </w:t>
-      </w:r>
-    </w:p>
-    <w:p>
-      <w:pPr>
-        <w:pStyle w:val="ListParagraph"/>
-        <w:numPr>
-          <w:ilvl w:val="2"/>
-          <w:numId w:val="1"/>
-        </w:numPr>
-      </w:pPr>
-      <w:r>
-        <w:t xml:space="preserve">A test user is created and stored in a variable so that the changes in its attributes can be assessed and analysed. Since the user </w:t>
-      </w:r>
-      <w:r>
-        <w:t xml:space="preserve">class </w:t>
-      </w:r>
-      <w:r>
-        <w:t xml:space="preserve">has a one-to-one relationship with the profile class, the profile of the </w:t>
-      </w:r>
-      <w:r>
-        <w:t xml:space="preserve">test </w:t>
-      </w:r>
-      <w:r>
-        <w:t>user</w:t>
-      </w:r>
-      <w:r>
-        <w:t xml:space="preserve"> </w:t>
-      </w:r>
-      <w:r>
-        <w:t>is also stored in a variable.</w:t>
-      </w:r>
-    </w:p>
-    <w:p>
-      <w:pPr>
-        <w:pStyle w:val="ListParagraph"/>
-        <w:numPr>
-          <w:ilvl w:val="2"/>
-          <w:numId w:val="1"/>
-        </w:numPr>
-      </w:pPr>
-      <w:r>
-        <w:t>The test user is logged in so that the forms can be processe</w:t>
-      </w:r>
-      <w:r>
-        <w:t>d correctly.</w:t>
-      </w:r>
-    </w:p>
-    <w:p>
-      <w:pPr>
-        <w:pStyle w:val="ListParagraph"/>
-        <w:numPr>
-          <w:ilvl w:val="2"/>
-          <w:numId w:val="1"/>
-        </w:numPr>
-      </w:pPr>
-      <w:r>
-        <w:t xml:space="preserve">Test data is created that will be used to update the attributes of the test user and their associated profile. </w:t>
-      </w:r>
-    </w:p>
-    <w:p>
-      <w:pPr>
-        <w:pStyle w:val="ListParagraph"/>
-        <w:numPr>
-          <w:ilvl w:val="2"/>
-          <w:numId w:val="1"/>
-        </w:numPr>
-      </w:pPr>
-      <w:r>
-        <w:t xml:space="preserve">All of the attributes that will be updated are checked using ‘assertEquals’ to make sure that they are empty or of type ‘None’. </w:t>
-      </w:r>
-    </w:p>
-    <w:p>
-      <w:pPr>
-        <w:pStyle w:val="ListParagraph"/>
-        <w:numPr>
-          <w:ilvl w:val="2"/>
-          <w:numId w:val="1"/>
-        </w:numPr>
-      </w:pPr>
-      <w:r>
-        <w:t xml:space="preserve">The data is passed through the relevant forms with the correct instances. The forms are all validated using ‘assertTrue’ after the data has been passed through. </w:t>
-      </w:r>
-    </w:p>
-    <w:p>
-      <w:pPr>
-        <w:pStyle w:val="ListParagraph"/>
-        <w:numPr>
-          <w:ilvl w:val="2"/>
-          <w:numId w:val="1"/>
-        </w:numPr>
-      </w:pPr>
-      <w:r>
-        <w:t xml:space="preserve">The view ‘update_user’ is called to attempt to update the attributes of the test user and their profile. Each time the view is called, the status code is checked using ‘assertEquals’. The attributes that have been updated are also checked using ‘assertEquals’ to ensure that the attributes are what was expected. </w:t>
+        <w:t xml:space="preserve">A test user is created </w:t>
+      </w:r>
+      <w:r>
+        <w:t>and its associated profile is stored in a local variable. A test question is also create</w:t>
+      </w:r>
+      <w:r>
+        <w:t>d</w:t>
+      </w:r>
+      <w:r>
+        <w:t xml:space="preserve"> and since t</w:t>
+      </w:r>
+      <w:r>
+        <w:t>his has been tested before</w:t>
+      </w:r>
+      <w:r>
+        <w:t xml:space="preserve"> it</w:t>
+      </w:r>
+      <w:r>
+        <w:t xml:space="preserve"> does not need to be tested again.</w:t>
+      </w:r>
+    </w:p>
+    <w:p>
+      <w:pPr>
+        <w:pStyle w:val="ListParagraph"/>
+        <w:numPr>
+          <w:ilvl w:val="2"/>
+          <w:numId w:val="1"/>
+        </w:numPr>
+      </w:pPr>
+      <w:r>
+        <w:t xml:space="preserve">The number of points in the </w:t>
+      </w:r>
+      <w:r>
+        <w:t>profile is checked to be 0 using ‘assertEquals’.</w:t>
+      </w:r>
+    </w:p>
+    <w:p>
+      <w:pPr>
+        <w:pStyle w:val="ListParagraph"/>
+        <w:numPr>
+          <w:ilvl w:val="2"/>
+          <w:numId w:val="1"/>
+        </w:numPr>
+      </w:pPr>
+      <w:r>
+        <w:t>The view ‘MCQchallenge’ is used with the correct choice to the question. The number of points the profile has is checked to have gone up by the correct amount by using ‘assertEquals’.</w:t>
+      </w:r>
+    </w:p>
+    <w:p>
+      <w:pPr>
+        <w:pStyle w:val="ListParagraph"/>
+        <w:numPr>
+          <w:ilvl w:val="2"/>
+          <w:numId w:val="1"/>
+        </w:numPr>
+      </w:pPr>
+      <w:r>
+        <w:t xml:space="preserve">The view ‘MCQchallenge’ is used with the </w:t>
+      </w:r>
+      <w:r>
+        <w:t>in</w:t>
+      </w:r>
+      <w:r>
+        <w:t xml:space="preserve">correct choice to the question. The number of points the profile has is checked to have </w:t>
+      </w:r>
+      <w:r>
+        <w:t xml:space="preserve">stayed the same </w:t>
+      </w:r>
+      <w:r>
+        <w:t>by using ‘assertEquals’.</w:t>
+      </w:r>
+    </w:p>
+    <w:p>
+      <w:pPr>
+        <w:pStyle w:val="Subtitle"/>
+      </w:pPr>
+      <w:r>
+        <w:t>Conclusion</w:t>
+      </w:r>
+    </w:p>
+    <w:p>
+      <w:r>
+        <w:t>The source code of the Sustainability Game, provided in the attached ZIP file, demonstrates a cohesive and well-bu</w:t>
+      </w:r>
+      <w:r>
+        <w:t>ilt minimum viable product</w:t>
+      </w:r>
+      <w:r>
+        <w:t>. The code follows established coding conventions, includes robust testing, and is well documented and commented to help developers understand each aspect of the code. The source code is easily expandable, allowing for more features to be added in the future.</w:t>
       </w:r>
     </w:p>
     <w:sectPr>
@@ -2645,7 +3145,6 @@
   <w:style w:type="character" w:default="1" w:styleId="DefaultParagraphFont">
     <w:name w:val="Default Paragraph Font"/>
     <w:uiPriority w:val="1"/>
-    <w:semiHidden/>
     <w:unhideWhenUsed/>
   </w:style>
   <w:style w:type="table" w:default="1" w:styleId="TableNormal">

</xml_diff>